<commit_message>
Compress, finalize and compile the report
</commit_message>
<xml_diff>
--- a/project2/Project 2 IT3708.docx
+++ b/project2/Project 2 IT3708.docx
@@ -13,10 +13,7 @@
         <w:t xml:space="preserve">roject </w:t>
       </w:r>
       <w:r>
-        <w:t>2</w:t>
-      </w:r>
-      <w:r>
-        <w:t xml:space="preserve"> IT3708</w:t>
+        <w:t>2 IT3708</w:t>
       </w:r>
     </w:p>
     <w:p>
@@ -51,10 +48,7 @@
     </w:p>
     <w:p>
       <w:r>
-        <w:t>My solution is programmed in Python</w:t>
-      </w:r>
-      <w:r>
-        <w:t>.</w:t>
+        <w:t>My solution is programmed in Python.</w:t>
       </w:r>
       <w:r>
         <w:t xml:space="preserve"> I’ve used the concept of Object-Oriented Programming, for modularity. I will now explain what each class is responsible for.</w:t>
@@ -91,7 +85,25 @@
         <w:t>Population</w:t>
       </w:r>
       <w:r>
-        <w:t xml:space="preserve"> – Initializes random individuals and keeps them in two pools (children, adults). Also calculates and logs stats (f.ex. avg fitness) about the population</w:t>
+        <w:t xml:space="preserve"> – Initializes random individuals and keeps them in </w:t>
+      </w:r>
+      <w:r>
+        <w:t>“</w:t>
+      </w:r>
+      <w:r>
+        <w:t>pools</w:t>
+      </w:r>
+      <w:r>
+        <w:t>”</w:t>
+      </w:r>
+      <w:r>
+        <w:t xml:space="preserve"> (children, adults</w:t>
+      </w:r>
+      <w:r>
+        <w:t>, parents</w:t>
+      </w:r>
+      <w:r>
+        <w:t>). Also calculates and logs stats (f.ex. avg fitness) about the population</w:t>
       </w:r>
       <w:r>
         <w:t>.</w:t>
@@ -105,7 +117,13 @@
         <w:t>Individual</w:t>
       </w:r>
       <w:r>
-        <w:t xml:space="preserve"> – Holds the phenotype and a reference to the genotype. This class can be extended so that its  calculate_phenotype method can be overridden easily.</w:t>
+        <w:t xml:space="preserve"> – Holds the phenotype and a reference to the genotype. This class can be extended so that </w:t>
+      </w:r>
+      <w:r>
+        <w:t xml:space="preserve">f.ex. </w:t>
+      </w:r>
+      <w:r>
+        <w:t>its  calculate_phenotype method can be overridden easily.</w:t>
       </w:r>
     </w:p>
     <w:p>
@@ -116,10 +134,22 @@
         <w:t>Genotype</w:t>
       </w:r>
       <w:r>
-        <w:t xml:space="preserve"> – Has a bit string and methods for mutation, crossover, cloning and random initialization. Also has a concept of age. This class can be extended so the methods can be ov</w:t>
-      </w:r>
-      <w:r>
-        <w:t>erridden and data structures can be replaced.</w:t>
+        <w:t xml:space="preserve"> – Has a bit string and methods for mutation, crossover, cloning and random initialization. Also has a concept of age. This class can be extended so </w:t>
+      </w:r>
+      <w:r>
+        <w:t>its</w:t>
+      </w:r>
+      <w:r>
+        <w:t xml:space="preserve"> methods can be ov</w:t>
+      </w:r>
+      <w:r>
+        <w:t xml:space="preserve">erridden and </w:t>
+      </w:r>
+      <w:r>
+        <w:t xml:space="preserve">the </w:t>
+      </w:r>
+      <w:r>
+        <w:t>data structures can be replaced.</w:t>
       </w:r>
     </w:p>
     <w:p>
@@ -177,25 +207,7 @@
         <w:t>parent</w:t>
       </w:r>
       <w:r>
-        <w:t xml:space="preserve"> selection. </w:t>
-      </w:r>
-      <w:r>
-        <w:t xml:space="preserve">Upon initializing an instance of this class a specific </w:t>
-      </w:r>
-      <w:r>
-        <w:t>parent</w:t>
-      </w:r>
-      <w:r>
-        <w:t xml:space="preserve"> selection method is specified, and that will become the selected </w:t>
-      </w:r>
-      <w:r>
-        <w:t>parent</w:t>
-      </w:r>
-      <w:r>
-        <w:t xml:space="preserve"> selection method it will use.</w:t>
-      </w:r>
-      <w:r>
-        <w:t xml:space="preserve"> Implemented selection methods: Fitness proportionate, Sigma scaling, Boltzmann selection and Tournament selection. If tournament selection is chosen, additional command line arguments (</w:t>
+        <w:t xml:space="preserve"> selection. Upon initializing an instance of this class a specific parent selection method is specified, and that will become the selected parent selection method it will use. Implemented selection methods: Fitness proportionate, Sigma scaling, Boltzmann selection and Tournament selection. If tournament selection is chosen, additional command line arguments (</w:t>
       </w:r>
       <m:oMath>
         <m:r>
@@ -242,80 +254,112 @@
         <w:pStyle w:val="Heading2"/>
       </w:pPr>
       <w:r>
+        <w:t>Modularity</w:t>
+      </w:r>
+    </w:p>
+    <w:tbl>
+      <w:tblPr>
+        <w:tblStyle w:val="TableGrid"/>
+        <w:tblW w:w="0" w:type="auto"/>
+        <w:tblBorders>
+          <w:top w:val="none" w:sz="0" w:space="0" w:color="auto"/>
+          <w:left w:val="none" w:sz="0" w:space="0" w:color="auto"/>
+          <w:bottom w:val="none" w:sz="0" w:space="0" w:color="auto"/>
+          <w:right w:val="none" w:sz="0" w:space="0" w:color="auto"/>
+          <w:insideH w:val="none" w:sz="0" w:space="0" w:color="auto"/>
+          <w:insideV w:val="none" w:sz="0" w:space="0" w:color="auto"/>
+        </w:tblBorders>
+        <w:tblLook w:val="04A0" w:firstRow="1" w:lastRow="0" w:firstColumn="1" w:lastColumn="0" w:noHBand="0" w:noVBand="1"/>
+      </w:tblPr>
+      <w:tblGrid>
+        <w:gridCol w:w="4981"/>
+        <w:gridCol w:w="4981"/>
+      </w:tblGrid>
+      <w:tr>
+        <w:tc>
+          <w:tcPr>
+            <w:tcW w:w="4981" w:type="dxa"/>
+          </w:tcPr>
+          <w:p>
+            <w:r>
+              <w:rPr>
+                <w:b/>
+                <w:noProof/>
+              </w:rPr>
+              <w:drawing>
+                <wp:inline distT="0" distB="0" distL="0" distR="0" wp14:anchorId="5FD37AE3" wp14:editId="75A28D4F">
+                  <wp:extent cx="2873506" cy="2004060"/>
+                  <wp:effectExtent l="0" t="0" r="3175" b="0"/>
+                  <wp:docPr id="1" name="Picture 1"/>
+                  <wp:cNvGraphicFramePr>
+                    <a:graphicFrameLocks xmlns:a="http://schemas.openxmlformats.org/drawingml/2006/main" noChangeAspect="1"/>
+                  </wp:cNvGraphicFramePr>
+                  <a:graphic xmlns:a="http://schemas.openxmlformats.org/drawingml/2006/main">
+                    <a:graphicData uri="http://schemas.openxmlformats.org/drawingml/2006/picture">
+                      <pic:pic xmlns:pic="http://schemas.openxmlformats.org/drawingml/2006/picture">
+                        <pic:nvPicPr>
+                          <pic:cNvPr id="1" name="diagram.png"/>
+                          <pic:cNvPicPr/>
+                        </pic:nvPicPr>
+                        <pic:blipFill>
+                          <a:blip r:embed="rId4" cstate="print">
+                            <a:extLst>
+                              <a:ext uri="{28A0092B-C50C-407E-A947-70E740481C1C}">
+                                <a14:useLocalDpi xmlns:a14="http://schemas.microsoft.com/office/drawing/2010/main" val="0"/>
+                              </a:ext>
+                            </a:extLst>
+                          </a:blip>
+                          <a:stretch>
+                            <a:fillRect/>
+                          </a:stretch>
+                        </pic:blipFill>
+                        <pic:spPr>
+                          <a:xfrm>
+                            <a:off x="0" y="0"/>
+                            <a:ext cx="2937302" cy="2048553"/>
+                          </a:xfrm>
+                          <a:prstGeom prst="rect">
+                            <a:avLst/>
+                          </a:prstGeom>
+                        </pic:spPr>
+                      </pic:pic>
+                    </a:graphicData>
+                  </a:graphic>
+                </wp:inline>
+              </w:drawing>
+            </w:r>
+          </w:p>
+        </w:tc>
+        <w:tc>
+          <w:tcPr>
+            <w:tcW w:w="4981" w:type="dxa"/>
+          </w:tcPr>
+          <w:p>
+            <w:pPr>
+              <w:rPr>
+                <w:i/>
+              </w:rPr>
+            </w:pPr>
+            <w:r>
+              <w:rPr>
+                <w:i/>
+              </w:rPr>
+              <w:t>Figure 1: A simplified diagram that shows that Problem, Individual and Genotype are extended for the LOLZ problem.</w:t>
+            </w:r>
+            <w:r>
+              <w:rPr>
+                <w:i/>
+              </w:rPr>
+              <w:t xml:space="preserve"> My solution actually has more classes, but they are omitted for brevity.</w:t>
+            </w:r>
+          </w:p>
+          <w:p/>
+        </w:tc>
+      </w:tr>
+    </w:tbl>
+    <w:p>
+      <w:r>
         <w:lastRenderedPageBreak/>
-        <w:t>Modularity</w:t>
-      </w:r>
-    </w:p>
-    <w:p>
-      <w:r>
-        <w:rPr>
-          <w:b/>
-          <w:noProof/>
-        </w:rPr>
-        <w:drawing>
-          <wp:inline distT="0" distB="0" distL="0" distR="0" wp14:anchorId="36E04BA5" wp14:editId="72B2029A">
-            <wp:extent cx="2602345" cy="1814946"/>
-            <wp:effectExtent l="0" t="0" r="7620" b="0"/>
-            <wp:docPr id="1" name="Picture 1"/>
-            <wp:cNvGraphicFramePr>
-              <a:graphicFrameLocks xmlns:a="http://schemas.openxmlformats.org/drawingml/2006/main" noChangeAspect="1"/>
-            </wp:cNvGraphicFramePr>
-            <a:graphic xmlns:a="http://schemas.openxmlformats.org/drawingml/2006/main">
-              <a:graphicData uri="http://schemas.openxmlformats.org/drawingml/2006/picture">
-                <pic:pic xmlns:pic="http://schemas.openxmlformats.org/drawingml/2006/picture">
-                  <pic:nvPicPr>
-                    <pic:cNvPr id="1" name="diagram.png"/>
-                    <pic:cNvPicPr/>
-                  </pic:nvPicPr>
-                  <pic:blipFill>
-                    <a:blip r:embed="rId4" cstate="print">
-                      <a:extLst>
-                        <a:ext uri="{28A0092B-C50C-407E-A947-70E740481C1C}">
-                          <a14:useLocalDpi xmlns:a14="http://schemas.microsoft.com/office/drawing/2010/main" val="0"/>
-                        </a:ext>
-                      </a:extLst>
-                    </a:blip>
-                    <a:stretch>
-                      <a:fillRect/>
-                    </a:stretch>
-                  </pic:blipFill>
-                  <pic:spPr>
-                    <a:xfrm>
-                      <a:off x="0" y="0"/>
-                      <a:ext cx="2629912" cy="1834172"/>
-                    </a:xfrm>
-                    <a:prstGeom prst="rect">
-                      <a:avLst/>
-                    </a:prstGeom>
-                  </pic:spPr>
-                </pic:pic>
-              </a:graphicData>
-            </a:graphic>
-          </wp:inline>
-        </w:drawing>
-      </w:r>
-    </w:p>
-    <w:p>
-      <w:pPr>
-        <w:rPr>
-          <w:i/>
-        </w:rPr>
-      </w:pPr>
-      <w:r>
-        <w:rPr>
-          <w:i/>
-        </w:rPr>
-        <w:t>Figure 1: A simplified diagram that shows that Problem, Individual and Genotype are extended for the LOLZ problem</w:t>
-      </w:r>
-      <w:r>
-        <w:rPr>
-          <w:i/>
-        </w:rPr>
-        <w:t>.</w:t>
-      </w:r>
-    </w:p>
-    <w:p>
-      <w:r>
         <w:t>Here’s a code example that</w:t>
       </w:r>
       <w:r>
@@ -589,6 +633,75 @@
           <w:szCs w:val="20"/>
         </w:rPr>
       </w:pPr>
+      <w:r>
+        <w:rPr>
+          <w:rFonts w:ascii="Courier New" w:eastAsia="Times New Roman" w:hAnsi="Courier New" w:cs="Courier New"/>
+          <w:color w:val="000000"/>
+          <w:sz w:val="20"/>
+          <w:szCs w:val="20"/>
+        </w:rPr>
+        <w:t xml:space="preserve">    </w:t>
+      </w:r>
+      <w:r>
+        <w:rPr>
+          <w:rFonts w:ascii="Courier New" w:eastAsia="Times New Roman" w:hAnsi="Courier New" w:cs="Courier New"/>
+          <w:b/>
+          <w:bCs/>
+          <w:color w:val="0000FF"/>
+          <w:sz w:val="20"/>
+          <w:szCs w:val="20"/>
+        </w:rPr>
+        <w:t>def</w:t>
+      </w:r>
+      <w:r>
+        <w:rPr>
+          <w:rFonts w:ascii="Courier New" w:eastAsia="Times New Roman" w:hAnsi="Courier New" w:cs="Courier New"/>
+          <w:color w:val="000000"/>
+          <w:sz w:val="20"/>
+          <w:szCs w:val="20"/>
+        </w:rPr>
+        <w:t xml:space="preserve"> </w:t>
+      </w:r>
+      <w:r>
+        <w:rPr>
+          <w:rFonts w:ascii="Courier New" w:eastAsia="Times New Roman" w:hAnsi="Courier New" w:cs="Courier New"/>
+          <w:color w:val="FF00FF"/>
+          <w:sz w:val="20"/>
+          <w:szCs w:val="20"/>
+        </w:rPr>
+        <w:t>get_phenotype_repr</w:t>
+      </w:r>
+      <w:r>
+        <w:rPr>
+          <w:rFonts w:ascii="Courier New" w:eastAsia="Times New Roman" w:hAnsi="Courier New" w:cs="Courier New"/>
+          <w:b/>
+          <w:bCs/>
+          <w:color w:val="000080"/>
+          <w:sz w:val="20"/>
+          <w:szCs w:val="20"/>
+        </w:rPr>
+        <w:t>(</w:t>
+      </w:r>
+      <w:r>
+        <w:rPr>
+          <w:rFonts w:ascii="Courier New" w:eastAsia="Times New Roman" w:hAnsi="Courier New" w:cs="Courier New"/>
+          <w:color w:val="000000"/>
+          <w:sz w:val="20"/>
+          <w:szCs w:val="20"/>
+        </w:rPr>
+        <w:t>self</w:t>
+      </w:r>
+      <w:r>
+        <w:rPr>
+          <w:rFonts w:ascii="Courier New" w:eastAsia="Times New Roman" w:hAnsi="Courier New" w:cs="Courier New"/>
+          <w:b/>
+          <w:bCs/>
+          <w:color w:val="000080"/>
+          <w:sz w:val="20"/>
+          <w:szCs w:val="20"/>
+        </w:rPr>
+        <w:t>):</w:t>
+      </w:r>
     </w:p>
     <w:p>
       <w:pPr>
@@ -608,7 +721,7 @@
           <w:sz w:val="20"/>
           <w:szCs w:val="20"/>
         </w:rPr>
-        <w:t xml:space="preserve">    </w:t>
+        <w:t xml:space="preserve">        </w:t>
       </w:r>
       <w:r>
         <w:rPr>
@@ -619,7 +732,7 @@
           <w:sz w:val="20"/>
           <w:szCs w:val="20"/>
         </w:rPr>
-        <w:t>def</w:t>
+        <w:t>return</w:t>
       </w:r>
       <w:r>
         <w:rPr>
@@ -633,11 +746,11 @@
       <w:r>
         <w:rPr>
           <w:rFonts w:ascii="Courier New" w:eastAsia="Times New Roman" w:hAnsi="Courier New" w:cs="Courier New"/>
-          <w:color w:val="FF00FF"/>
-          <w:sz w:val="20"/>
-          <w:szCs w:val="20"/>
-        </w:rPr>
-        <w:t>get_phenotype_repr</w:t>
+          <w:color w:val="808080"/>
+          <w:sz w:val="20"/>
+          <w:szCs w:val="20"/>
+        </w:rPr>
+        <w:t>', '</w:t>
       </w:r>
       <w:r>
         <w:rPr>
@@ -648,7 +761,7 @@
           <w:sz w:val="20"/>
           <w:szCs w:val="20"/>
         </w:rPr>
-        <w:t>(</w:t>
+        <w:t>.</w:t>
       </w:r>
       <w:r>
         <w:rPr>
@@ -657,7 +770,7 @@
           <w:sz w:val="20"/>
           <w:szCs w:val="20"/>
         </w:rPr>
-        <w:t>self</w:t>
+        <w:t>join</w:t>
       </w:r>
       <w:r>
         <w:rPr>
@@ -668,57 +781,16 @@
           <w:sz w:val="20"/>
           <w:szCs w:val="20"/>
         </w:rPr>
-        <w:t>):</w:t>
-      </w:r>
-    </w:p>
-    <w:p>
-      <w:pPr>
-        <w:shd w:val="clear" w:color="auto" w:fill="FFFFFF"/>
-        <w:spacing w:after="0" w:line="240" w:lineRule="auto"/>
+        <w:t>(</w:t>
+      </w:r>
+      <w:r>
         <w:rPr>
           <w:rFonts w:ascii="Courier New" w:eastAsia="Times New Roman" w:hAnsi="Courier New" w:cs="Courier New"/>
           <w:color w:val="000000"/>
           <w:sz w:val="20"/>
           <w:szCs w:val="20"/>
         </w:rPr>
-      </w:pPr>
-      <w:r>
-        <w:rPr>
-          <w:rFonts w:ascii="Courier New" w:eastAsia="Times New Roman" w:hAnsi="Courier New" w:cs="Courier New"/>
-          <w:color w:val="000000"/>
-          <w:sz w:val="20"/>
-          <w:szCs w:val="20"/>
-        </w:rPr>
-        <w:t xml:space="preserve">        </w:t>
-      </w:r>
-      <w:r>
-        <w:rPr>
-          <w:rFonts w:ascii="Courier New" w:eastAsia="Times New Roman" w:hAnsi="Courier New" w:cs="Courier New"/>
-          <w:b/>
-          <w:bCs/>
-          <w:color w:val="0000FF"/>
-          <w:sz w:val="20"/>
-          <w:szCs w:val="20"/>
-        </w:rPr>
-        <w:t>return</w:t>
-      </w:r>
-      <w:r>
-        <w:rPr>
-          <w:rFonts w:ascii="Courier New" w:eastAsia="Times New Roman" w:hAnsi="Courier New" w:cs="Courier New"/>
-          <w:color w:val="000000"/>
-          <w:sz w:val="20"/>
-          <w:szCs w:val="20"/>
-        </w:rPr>
-        <w:t xml:space="preserve"> </w:t>
-      </w:r>
-      <w:r>
-        <w:rPr>
-          <w:rFonts w:ascii="Courier New" w:eastAsia="Times New Roman" w:hAnsi="Courier New" w:cs="Courier New"/>
-          <w:color w:val="808080"/>
-          <w:sz w:val="20"/>
-          <w:szCs w:val="20"/>
-        </w:rPr>
-        <w:t>', '</w:t>
+        <w:t>map</w:t>
       </w:r>
       <w:r>
         <w:rPr>
@@ -729,7 +801,7 @@
           <w:sz w:val="20"/>
           <w:szCs w:val="20"/>
         </w:rPr>
-        <w:t>.</w:t>
+        <w:t>(</w:t>
       </w:r>
       <w:r>
         <w:rPr>
@@ -738,7 +810,7 @@
           <w:sz w:val="20"/>
           <w:szCs w:val="20"/>
         </w:rPr>
-        <w:t>join</w:t>
+        <w:t>str</w:t>
       </w:r>
       <w:r>
         <w:rPr>
@@ -749,7 +821,7 @@
           <w:sz w:val="20"/>
           <w:szCs w:val="20"/>
         </w:rPr>
-        <w:t>(</w:t>
+        <w:t>,</w:t>
       </w:r>
       <w:r>
         <w:rPr>
@@ -758,7 +830,7 @@
           <w:sz w:val="20"/>
           <w:szCs w:val="20"/>
         </w:rPr>
-        <w:t>map</w:t>
+        <w:t xml:space="preserve"> self</w:t>
       </w:r>
       <w:r>
         <w:rPr>
@@ -769,7 +841,7 @@
           <w:sz w:val="20"/>
           <w:szCs w:val="20"/>
         </w:rPr>
-        <w:t>(</w:t>
+        <w:t>.</w:t>
       </w:r>
       <w:r>
         <w:rPr>
@@ -778,7 +850,7 @@
           <w:sz w:val="20"/>
           <w:szCs w:val="20"/>
         </w:rPr>
-        <w:t>str</w:t>
+        <w:t>phenotype</w:t>
       </w:r>
       <w:r>
         <w:rPr>
@@ -789,50 +861,9 @@
           <w:sz w:val="20"/>
           <w:szCs w:val="20"/>
         </w:rPr>
-        <w:t>,</w:t>
-      </w:r>
-      <w:r>
-        <w:rPr>
-          <w:rFonts w:ascii="Courier New" w:eastAsia="Times New Roman" w:hAnsi="Courier New" w:cs="Courier New"/>
-          <w:color w:val="000000"/>
-          <w:sz w:val="20"/>
-          <w:szCs w:val="20"/>
-        </w:rPr>
-        <w:t xml:space="preserve"> self</w:t>
-      </w:r>
-      <w:r>
-        <w:rPr>
-          <w:rFonts w:ascii="Courier New" w:eastAsia="Times New Roman" w:hAnsi="Courier New" w:cs="Courier New"/>
-          <w:b/>
-          <w:bCs/>
-          <w:color w:val="000080"/>
-          <w:sz w:val="20"/>
-          <w:szCs w:val="20"/>
-        </w:rPr>
-        <w:t>.</w:t>
-      </w:r>
-      <w:r>
-        <w:rPr>
-          <w:rFonts w:ascii="Courier New" w:eastAsia="Times New Roman" w:hAnsi="Courier New" w:cs="Courier New"/>
-          <w:color w:val="000000"/>
-          <w:sz w:val="20"/>
-          <w:szCs w:val="20"/>
-        </w:rPr>
-        <w:t>phenotype</w:t>
-      </w:r>
-      <w:r>
-        <w:rPr>
-          <w:rFonts w:ascii="Courier New" w:eastAsia="Times New Roman" w:hAnsi="Courier New" w:cs="Courier New"/>
-          <w:b/>
-          <w:bCs/>
-          <w:color w:val="000080"/>
-          <w:sz w:val="20"/>
-          <w:szCs w:val="20"/>
-        </w:rPr>
         <w:t>))</w:t>
       </w:r>
     </w:p>
-    <w:p/>
     <w:p>
       <w:pPr>
         <w:pStyle w:val="Heading1"/>
@@ -850,556 +881,810 @@
       </w:r>
     </w:p>
     <w:p>
-      <w:pPr>
-        <w:rPr>
-          <w:noProof/>
-        </w:rPr>
-      </w:pPr>
       <w:r>
         <w:t xml:space="preserve">Initial mutation rate and crossover rate is 50 %. </w:t>
       </w:r>
       <w:r>
-        <w:t xml:space="preserve">With some trial and error, I arrived at a population size = </w:t>
+        <w:t>With some</w:t>
+      </w:r>
+      <w:r>
+        <w:t xml:space="preserve"> trial and error, I arrived at</w:t>
+      </w:r>
+      <w:r>
+        <w:t xml:space="preserve"> population size = </w:t>
       </w:r>
       <w:r>
         <w:t>32</w:t>
       </w:r>
       <w:r>
         <w:t>0, which yields a solution within 100 generations in approximately 98 - 100 % of the runs. If I lower it to 250, it gets the answer approximately 95 % of the runs.</w:t>
+      </w:r>
+    </w:p>
+    <w:tbl>
+      <w:tblPr>
+        <w:tblStyle w:val="TableGrid"/>
+        <w:tblW w:w="0" w:type="auto"/>
+        <w:tblBorders>
+          <w:top w:val="none" w:sz="0" w:space="0" w:color="auto"/>
+          <w:left w:val="none" w:sz="0" w:space="0" w:color="auto"/>
+          <w:bottom w:val="none" w:sz="0" w:space="0" w:color="auto"/>
+          <w:right w:val="none" w:sz="0" w:space="0" w:color="auto"/>
+          <w:insideH w:val="none" w:sz="0" w:space="0" w:color="auto"/>
+          <w:insideV w:val="none" w:sz="0" w:space="0" w:color="auto"/>
+        </w:tblBorders>
+        <w:tblLook w:val="04A0" w:firstRow="1" w:lastRow="0" w:firstColumn="1" w:lastColumn="0" w:noHBand="0" w:noVBand="1"/>
+      </w:tblPr>
+      <w:tblGrid>
+        <w:gridCol w:w="4981"/>
+        <w:gridCol w:w="4981"/>
+      </w:tblGrid>
+      <w:tr>
+        <w:tc>
+          <w:tcPr>
+            <w:tcW w:w="4981" w:type="dxa"/>
+          </w:tcPr>
+          <w:p>
+            <w:pPr>
+              <w:rPr>
+                <w:noProof/>
+              </w:rPr>
+            </w:pPr>
+            <w:r>
+              <w:rPr>
+                <w:noProof/>
+              </w:rPr>
+              <w:drawing>
+                <wp:inline distT="0" distB="0" distL="0" distR="0" wp14:anchorId="1C08A6A7" wp14:editId="12EE0CF1">
+                  <wp:extent cx="2954506" cy="2001982"/>
+                  <wp:effectExtent l="0" t="0" r="0" b="0"/>
+                  <wp:docPr id="3" name="Picture 3"/>
+                  <wp:cNvGraphicFramePr>
+                    <a:graphicFrameLocks xmlns:a="http://schemas.openxmlformats.org/drawingml/2006/main" noChangeAspect="1"/>
+                  </wp:cNvGraphicFramePr>
+                  <a:graphic xmlns:a="http://schemas.openxmlformats.org/drawingml/2006/main">
+                    <a:graphicData uri="http://schemas.openxmlformats.org/drawingml/2006/picture">
+                      <pic:pic xmlns:pic="http://schemas.openxmlformats.org/drawingml/2006/picture">
+                        <pic:nvPicPr>
+                          <pic:cNvPr id="3" name="plot5.png"/>
+                          <pic:cNvPicPr/>
+                        </pic:nvPicPr>
+                        <pic:blipFill rotWithShape="1">
+                          <a:blip r:embed="rId5" cstate="print">
+                            <a:extLst>
+                              <a:ext uri="{28A0092B-C50C-407E-A947-70E740481C1C}">
+                                <a14:useLocalDpi xmlns:a14="http://schemas.microsoft.com/office/drawing/2010/main" val="0"/>
+                              </a:ext>
+                            </a:extLst>
+                          </a:blip>
+                          <a:srcRect t="7835" b="1824"/>
+                          <a:stretch/>
+                        </pic:blipFill>
+                        <pic:spPr bwMode="auto">
+                          <a:xfrm>
+                            <a:off x="0" y="0"/>
+                            <a:ext cx="3011226" cy="2040416"/>
+                          </a:xfrm>
+                          <a:prstGeom prst="rect">
+                            <a:avLst/>
+                          </a:prstGeom>
+                          <a:ln>
+                            <a:noFill/>
+                          </a:ln>
+                          <a:extLst>
+                            <a:ext uri="{53640926-AAD7-44D8-BBD7-CCE9431645EC}">
+                              <a14:shadowObscured xmlns:a14="http://schemas.microsoft.com/office/drawing/2010/main"/>
+                            </a:ext>
+                          </a:extLst>
+                        </pic:spPr>
+                      </pic:pic>
+                    </a:graphicData>
+                  </a:graphic>
+                </wp:inline>
+              </w:drawing>
+            </w:r>
+          </w:p>
+        </w:tc>
+        <w:tc>
+          <w:tcPr>
+            <w:tcW w:w="4981" w:type="dxa"/>
+          </w:tcPr>
+          <w:p>
+            <w:pPr>
+              <w:rPr>
+                <w:i/>
+                <w:noProof/>
+              </w:rPr>
+            </w:pPr>
+            <w:r>
+              <w:rPr>
+                <w:i/>
+              </w:rPr>
+              <w:t>Figure 2: average stats with population size = 320. Notice the teal line that approaches 1 towards the end. This is what I looked for when tuning the population size.</w:t>
+            </w:r>
+            <w:r>
+              <w:rPr>
+                <w:i/>
+              </w:rPr>
+              <w:t xml:space="preserve"> </w:t>
+            </w:r>
+            <w:r>
+              <w:rPr>
+                <w:i/>
+              </w:rPr>
+              <w:t>By the way</w:t>
+            </w:r>
+            <w:r>
+              <w:rPr>
+                <w:i/>
+              </w:rPr>
+              <w:t>, bear in mind that this graph and also the following graphs were constructed from average values across 100 runs.</w:t>
+            </w:r>
+          </w:p>
+        </w:tc>
+      </w:tr>
+    </w:tbl>
+    <w:p>
+      <w:r>
+        <w:t>Next, I’ll experiment with mutation rate and crossover rate:</w:t>
+      </w:r>
+    </w:p>
+    <w:tbl>
+      <w:tblPr>
+        <w:tblStyle w:val="TableGrid"/>
+        <w:tblW w:w="0" w:type="auto"/>
+        <w:tblBorders>
+          <w:top w:val="none" w:sz="0" w:space="0" w:color="auto"/>
+          <w:left w:val="none" w:sz="0" w:space="0" w:color="auto"/>
+          <w:bottom w:val="none" w:sz="0" w:space="0" w:color="auto"/>
+          <w:right w:val="none" w:sz="0" w:space="0" w:color="auto"/>
+          <w:insideH w:val="none" w:sz="0" w:space="0" w:color="auto"/>
+          <w:insideV w:val="none" w:sz="0" w:space="0" w:color="auto"/>
+        </w:tblBorders>
+        <w:tblLook w:val="04A0" w:firstRow="1" w:lastRow="0" w:firstColumn="1" w:lastColumn="0" w:noHBand="0" w:noVBand="1"/>
+      </w:tblPr>
+      <w:tblGrid>
+        <w:gridCol w:w="3320"/>
+        <w:gridCol w:w="3321"/>
+        <w:gridCol w:w="3321"/>
+      </w:tblGrid>
+      <w:tr>
+        <w:tc>
+          <w:tcPr>
+            <w:tcW w:w="3320" w:type="dxa"/>
+          </w:tcPr>
+          <w:p>
+            <w:r>
+              <w:rPr>
+                <w:noProof/>
+              </w:rPr>
+              <w:drawing>
+                <wp:inline distT="0" distB="0" distL="0" distR="0" wp14:anchorId="22703909" wp14:editId="1F3F6F14">
+                  <wp:extent cx="1800000" cy="1350000"/>
+                  <wp:effectExtent l="0" t="0" r="0" b="3175"/>
+                  <wp:docPr id="4" name="Picture 4" descr="C:\Users\Iver\OneDrive\Studier 2016V\it3708\project2\plot6.png"/>
+                  <wp:cNvGraphicFramePr>
+                    <a:graphicFrameLocks xmlns:a="http://schemas.openxmlformats.org/drawingml/2006/main" noChangeAspect="1"/>
+                  </wp:cNvGraphicFramePr>
+                  <a:graphic xmlns:a="http://schemas.openxmlformats.org/drawingml/2006/main">
+                    <a:graphicData uri="http://schemas.openxmlformats.org/drawingml/2006/picture">
+                      <pic:pic xmlns:pic="http://schemas.openxmlformats.org/drawingml/2006/picture">
+                        <pic:nvPicPr>
+                          <pic:cNvPr id="0" name="Picture 2" descr="C:\Users\Iver\OneDrive\Studier 2016V\it3708\project2\plot6.png"/>
+                          <pic:cNvPicPr>
+                            <a:picLocks noChangeAspect="1" noChangeArrowheads="1"/>
+                          </pic:cNvPicPr>
+                        </pic:nvPicPr>
+                        <pic:blipFill>
+                          <a:blip r:embed="rId6" cstate="print">
+                            <a:extLst>
+                              <a:ext uri="{28A0092B-C50C-407E-A947-70E740481C1C}">
+                                <a14:useLocalDpi xmlns:a14="http://schemas.microsoft.com/office/drawing/2010/main" val="0"/>
+                              </a:ext>
+                            </a:extLst>
+                          </a:blip>
+                          <a:srcRect/>
+                          <a:stretch>
+                            <a:fillRect/>
+                          </a:stretch>
+                        </pic:blipFill>
+                        <pic:spPr bwMode="auto">
+                          <a:xfrm>
+                            <a:off x="0" y="0"/>
+                            <a:ext cx="1800000" cy="1350000"/>
+                          </a:xfrm>
+                          <a:prstGeom prst="rect">
+                            <a:avLst/>
+                          </a:prstGeom>
+                          <a:noFill/>
+                          <a:ln>
+                            <a:noFill/>
+                          </a:ln>
+                        </pic:spPr>
+                      </pic:pic>
+                    </a:graphicData>
+                  </a:graphic>
+                </wp:inline>
+              </w:drawing>
+            </w:r>
+          </w:p>
+          <w:p>
+            <w:pPr>
+              <w:rPr>
+                <w:i/>
+              </w:rPr>
+            </w:pPr>
+            <w:r>
+              <w:rPr>
+                <w:i/>
+              </w:rPr>
+              <w:t>Figure 3: Mutation rate = 75 %, crossover rate = 50 %. Worse results than Figure 2.</w:t>
+            </w:r>
+          </w:p>
+          <w:p/>
+        </w:tc>
+        <w:tc>
+          <w:tcPr>
+            <w:tcW w:w="3321" w:type="dxa"/>
+          </w:tcPr>
+          <w:p>
+            <w:r>
+              <w:rPr>
+                <w:noProof/>
+              </w:rPr>
+              <w:drawing>
+                <wp:inline distT="0" distB="0" distL="0" distR="0" wp14:anchorId="12010D02" wp14:editId="0CD80F31">
+                  <wp:extent cx="1800000" cy="1350096"/>
+                  <wp:effectExtent l="0" t="0" r="0" b="2540"/>
+                  <wp:docPr id="5" name="Picture 5"/>
+                  <wp:cNvGraphicFramePr>
+                    <a:graphicFrameLocks xmlns:a="http://schemas.openxmlformats.org/drawingml/2006/main" noChangeAspect="1"/>
+                  </wp:cNvGraphicFramePr>
+                  <a:graphic xmlns:a="http://schemas.openxmlformats.org/drawingml/2006/main">
+                    <a:graphicData uri="http://schemas.openxmlformats.org/drawingml/2006/picture">
+                      <pic:pic xmlns:pic="http://schemas.openxmlformats.org/drawingml/2006/picture">
+                        <pic:nvPicPr>
+                          <pic:cNvPr id="5" name="plot7.png"/>
+                          <pic:cNvPicPr/>
+                        </pic:nvPicPr>
+                        <pic:blipFill>
+                          <a:blip r:embed="rId7" cstate="print">
+                            <a:extLst>
+                              <a:ext uri="{28A0092B-C50C-407E-A947-70E740481C1C}">
+                                <a14:useLocalDpi xmlns:a14="http://schemas.microsoft.com/office/drawing/2010/main" val="0"/>
+                              </a:ext>
+                            </a:extLst>
+                          </a:blip>
+                          <a:stretch>
+                            <a:fillRect/>
+                          </a:stretch>
+                        </pic:blipFill>
+                        <pic:spPr>
+                          <a:xfrm>
+                            <a:off x="0" y="0"/>
+                            <a:ext cx="1800000" cy="1350096"/>
+                          </a:xfrm>
+                          <a:prstGeom prst="rect">
+                            <a:avLst/>
+                          </a:prstGeom>
+                        </pic:spPr>
+                      </pic:pic>
+                    </a:graphicData>
+                  </a:graphic>
+                </wp:inline>
+              </w:drawing>
+            </w:r>
+          </w:p>
+          <w:p>
+            <w:pPr>
+              <w:rPr>
+                <w:i/>
+              </w:rPr>
+            </w:pPr>
+            <w:r>
+              <w:rPr>
+                <w:i/>
+              </w:rPr>
+              <w:t>Figure 4: Mutation rate = 25 %, crossover rate = 50 %. Better results than Figure 2.</w:t>
+            </w:r>
+          </w:p>
+          <w:p/>
+        </w:tc>
+        <w:tc>
+          <w:tcPr>
+            <w:tcW w:w="3321" w:type="dxa"/>
+          </w:tcPr>
+          <w:p>
+            <w:r>
+              <w:rPr>
+                <w:noProof/>
+              </w:rPr>
+              <w:drawing>
+                <wp:inline distT="0" distB="0" distL="0" distR="0" wp14:anchorId="77951852" wp14:editId="4EF083E0">
+                  <wp:extent cx="1800000" cy="1350096"/>
+                  <wp:effectExtent l="0" t="0" r="0" b="2540"/>
+                  <wp:docPr id="6" name="Picture 6"/>
+                  <wp:cNvGraphicFramePr>
+                    <a:graphicFrameLocks xmlns:a="http://schemas.openxmlformats.org/drawingml/2006/main" noChangeAspect="1"/>
+                  </wp:cNvGraphicFramePr>
+                  <a:graphic xmlns:a="http://schemas.openxmlformats.org/drawingml/2006/main">
+                    <a:graphicData uri="http://schemas.openxmlformats.org/drawingml/2006/picture">
+                      <pic:pic xmlns:pic="http://schemas.openxmlformats.org/drawingml/2006/picture">
+                        <pic:nvPicPr>
+                          <pic:cNvPr id="6" name="plot8.png"/>
+                          <pic:cNvPicPr/>
+                        </pic:nvPicPr>
+                        <pic:blipFill>
+                          <a:blip r:embed="rId8" cstate="print">
+                            <a:extLst>
+                              <a:ext uri="{28A0092B-C50C-407E-A947-70E740481C1C}">
+                                <a14:useLocalDpi xmlns:a14="http://schemas.microsoft.com/office/drawing/2010/main" val="0"/>
+                              </a:ext>
+                            </a:extLst>
+                          </a:blip>
+                          <a:stretch>
+                            <a:fillRect/>
+                          </a:stretch>
+                        </pic:blipFill>
+                        <pic:spPr>
+                          <a:xfrm>
+                            <a:off x="0" y="0"/>
+                            <a:ext cx="1800000" cy="1350096"/>
+                          </a:xfrm>
+                          <a:prstGeom prst="rect">
+                            <a:avLst/>
+                          </a:prstGeom>
+                        </pic:spPr>
+                      </pic:pic>
+                    </a:graphicData>
+                  </a:graphic>
+                </wp:inline>
+              </w:drawing>
+            </w:r>
+          </w:p>
+          <w:p>
+            <w:pPr>
+              <w:rPr>
+                <w:i/>
+              </w:rPr>
+            </w:pPr>
+            <w:r>
+              <w:rPr>
+                <w:i/>
+              </w:rPr>
+              <w:t>Figure 5: Mutation rate = 50 %, crossover rate = 75 %. Better results than Figure 2.</w:t>
+            </w:r>
+          </w:p>
+          <w:p/>
+        </w:tc>
+      </w:tr>
+      <w:tr>
+        <w:tc>
+          <w:tcPr>
+            <w:tcW w:w="3320" w:type="dxa"/>
+          </w:tcPr>
+          <w:p>
+            <w:r>
+              <w:rPr>
+                <w:noProof/>
+              </w:rPr>
+              <w:drawing>
+                <wp:inline distT="0" distB="0" distL="0" distR="0" wp14:anchorId="54302E95" wp14:editId="5815095C">
+                  <wp:extent cx="1800000" cy="1350096"/>
+                  <wp:effectExtent l="0" t="0" r="0" b="2540"/>
+                  <wp:docPr id="7" name="Picture 7"/>
+                  <wp:cNvGraphicFramePr>
+                    <a:graphicFrameLocks xmlns:a="http://schemas.openxmlformats.org/drawingml/2006/main" noChangeAspect="1"/>
+                  </wp:cNvGraphicFramePr>
+                  <a:graphic xmlns:a="http://schemas.openxmlformats.org/drawingml/2006/main">
+                    <a:graphicData uri="http://schemas.openxmlformats.org/drawingml/2006/picture">
+                      <pic:pic xmlns:pic="http://schemas.openxmlformats.org/drawingml/2006/picture">
+                        <pic:nvPicPr>
+                          <pic:cNvPr id="7" name="plot9.png"/>
+                          <pic:cNvPicPr/>
+                        </pic:nvPicPr>
+                        <pic:blipFill>
+                          <a:blip r:embed="rId9" cstate="print">
+                            <a:extLst>
+                              <a:ext uri="{28A0092B-C50C-407E-A947-70E740481C1C}">
+                                <a14:useLocalDpi xmlns:a14="http://schemas.microsoft.com/office/drawing/2010/main" val="0"/>
+                              </a:ext>
+                            </a:extLst>
+                          </a:blip>
+                          <a:stretch>
+                            <a:fillRect/>
+                          </a:stretch>
+                        </pic:blipFill>
+                        <pic:spPr>
+                          <a:xfrm>
+                            <a:off x="0" y="0"/>
+                            <a:ext cx="1800000" cy="1350096"/>
+                          </a:xfrm>
+                          <a:prstGeom prst="rect">
+                            <a:avLst/>
+                          </a:prstGeom>
+                        </pic:spPr>
+                      </pic:pic>
+                    </a:graphicData>
+                  </a:graphic>
+                </wp:inline>
+              </w:drawing>
+            </w:r>
+          </w:p>
+          <w:p>
+            <w:pPr>
+              <w:rPr>
+                <w:i/>
+              </w:rPr>
+            </w:pPr>
+            <w:r>
+              <w:rPr>
+                <w:i/>
+              </w:rPr>
+              <w:t>Figure 6: Mutation rate 50 %, crossover rate = 25 %. Worse results than Figure 2.</w:t>
+            </w:r>
+          </w:p>
+        </w:tc>
+        <w:tc>
+          <w:tcPr>
+            <w:tcW w:w="3321" w:type="dxa"/>
+          </w:tcPr>
+          <w:p>
+            <w:r>
+              <w:rPr>
+                <w:noProof/>
+              </w:rPr>
+              <w:drawing>
+                <wp:inline distT="0" distB="0" distL="0" distR="0" wp14:anchorId="6E934170" wp14:editId="3B26CFD9">
+                  <wp:extent cx="1800000" cy="1350096"/>
+                  <wp:effectExtent l="0" t="0" r="0" b="2540"/>
+                  <wp:docPr id="8" name="Picture 8"/>
+                  <wp:cNvGraphicFramePr>
+                    <a:graphicFrameLocks xmlns:a="http://schemas.openxmlformats.org/drawingml/2006/main" noChangeAspect="1"/>
+                  </wp:cNvGraphicFramePr>
+                  <a:graphic xmlns:a="http://schemas.openxmlformats.org/drawingml/2006/main">
+                    <a:graphicData uri="http://schemas.openxmlformats.org/drawingml/2006/picture">
+                      <pic:pic xmlns:pic="http://schemas.openxmlformats.org/drawingml/2006/picture">
+                        <pic:nvPicPr>
+                          <pic:cNvPr id="8" name="plot10.png"/>
+                          <pic:cNvPicPr/>
+                        </pic:nvPicPr>
+                        <pic:blipFill>
+                          <a:blip r:embed="rId10" cstate="print">
+                            <a:extLst>
+                              <a:ext uri="{28A0092B-C50C-407E-A947-70E740481C1C}">
+                                <a14:useLocalDpi xmlns:a14="http://schemas.microsoft.com/office/drawing/2010/main" val="0"/>
+                              </a:ext>
+                            </a:extLst>
+                          </a:blip>
+                          <a:stretch>
+                            <a:fillRect/>
+                          </a:stretch>
+                        </pic:blipFill>
+                        <pic:spPr>
+                          <a:xfrm>
+                            <a:off x="0" y="0"/>
+                            <a:ext cx="1800000" cy="1350096"/>
+                          </a:xfrm>
+                          <a:prstGeom prst="rect">
+                            <a:avLst/>
+                          </a:prstGeom>
+                        </pic:spPr>
+                      </pic:pic>
+                    </a:graphicData>
+                  </a:graphic>
+                </wp:inline>
+              </w:drawing>
+            </w:r>
+          </w:p>
+          <w:p>
+            <w:pPr>
+              <w:rPr>
+                <w:i/>
+              </w:rPr>
+            </w:pPr>
+            <w:r>
+              <w:rPr>
+                <w:i/>
+              </w:rPr>
+              <w:t>Figure 7: Mutation rate = 25 %, crossover rate = 75 %. Best result so far.</w:t>
+            </w:r>
+            <w:r>
+              <w:rPr>
+                <w:i/>
+              </w:rPr>
+              <w:t xml:space="preserve"> Slightly better than Figure 4</w:t>
+            </w:r>
+          </w:p>
+        </w:tc>
+        <w:tc>
+          <w:tcPr>
+            <w:tcW w:w="3321" w:type="dxa"/>
+          </w:tcPr>
+          <w:p/>
+        </w:tc>
+      </w:tr>
+    </w:tbl>
+    <w:p>
+      <w:r>
+        <w:lastRenderedPageBreak/>
+        <w:t>Thus for this</w:t>
+      </w:r>
+      <w:r>
+        <w:t xml:space="preserve"> problem it is good to have a low mutation rate an</w:t>
+      </w:r>
+      <w:r>
+        <w:t>d a high crossover rate. W</w:t>
+      </w:r>
+      <w:r>
+        <w:t>ith the population size, mutation rate and crossover rate set in stone, I’ll experiment with the parent selection mechanism.</w:t>
+      </w:r>
+    </w:p>
+    <w:tbl>
+      <w:tblPr>
+        <w:tblStyle w:val="TableGrid"/>
+        <w:tblW w:w="0" w:type="auto"/>
+        <w:tblBorders>
+          <w:top w:val="none" w:sz="0" w:space="0" w:color="auto"/>
+          <w:left w:val="none" w:sz="0" w:space="0" w:color="auto"/>
+          <w:bottom w:val="none" w:sz="0" w:space="0" w:color="auto"/>
+          <w:right w:val="none" w:sz="0" w:space="0" w:color="auto"/>
+          <w:insideH w:val="none" w:sz="0" w:space="0" w:color="auto"/>
+          <w:insideV w:val="none" w:sz="0" w:space="0" w:color="auto"/>
+        </w:tblBorders>
+        <w:tblLook w:val="04A0" w:firstRow="1" w:lastRow="0" w:firstColumn="1" w:lastColumn="0" w:noHBand="0" w:noVBand="1"/>
+      </w:tblPr>
+      <w:tblGrid>
+        <w:gridCol w:w="3320"/>
+        <w:gridCol w:w="3321"/>
+        <w:gridCol w:w="3321"/>
+      </w:tblGrid>
+      <w:tr>
+        <w:tc>
+          <w:tcPr>
+            <w:tcW w:w="3320" w:type="dxa"/>
+          </w:tcPr>
+          <w:p>
+            <w:r>
+              <w:rPr>
+                <w:noProof/>
+              </w:rPr>
+              <w:drawing>
+                <wp:inline distT="0" distB="0" distL="0" distR="0" wp14:anchorId="6EB85BFD" wp14:editId="4BF2EFB3">
+                  <wp:extent cx="1800000" cy="1350096"/>
+                  <wp:effectExtent l="0" t="0" r="0" b="2540"/>
+                  <wp:docPr id="9" name="Picture 9"/>
+                  <wp:cNvGraphicFramePr>
+                    <a:graphicFrameLocks xmlns:a="http://schemas.openxmlformats.org/drawingml/2006/main" noChangeAspect="1"/>
+                  </wp:cNvGraphicFramePr>
+                  <a:graphic xmlns:a="http://schemas.openxmlformats.org/drawingml/2006/main">
+                    <a:graphicData uri="http://schemas.openxmlformats.org/drawingml/2006/picture">
+                      <pic:pic xmlns:pic="http://schemas.openxmlformats.org/drawingml/2006/picture">
+                        <pic:nvPicPr>
+                          <pic:cNvPr id="9" name="plot11_sigma_scaling.png"/>
+                          <pic:cNvPicPr/>
+                        </pic:nvPicPr>
+                        <pic:blipFill>
+                          <a:blip r:embed="rId11" cstate="print">
+                            <a:extLst>
+                              <a:ext uri="{28A0092B-C50C-407E-A947-70E740481C1C}">
+                                <a14:useLocalDpi xmlns:a14="http://schemas.microsoft.com/office/drawing/2010/main" val="0"/>
+                              </a:ext>
+                            </a:extLst>
+                          </a:blip>
+                          <a:stretch>
+                            <a:fillRect/>
+                          </a:stretch>
+                        </pic:blipFill>
+                        <pic:spPr>
+                          <a:xfrm>
+                            <a:off x="0" y="0"/>
+                            <a:ext cx="1800000" cy="1350096"/>
+                          </a:xfrm>
+                          <a:prstGeom prst="rect">
+                            <a:avLst/>
+                          </a:prstGeom>
+                        </pic:spPr>
+                      </pic:pic>
+                    </a:graphicData>
+                  </a:graphic>
+                </wp:inline>
+              </w:drawing>
+            </w:r>
+          </w:p>
+          <w:p>
+            <w:pPr>
+              <w:rPr>
+                <w:i/>
+              </w:rPr>
+            </w:pPr>
+            <w:r>
+              <w:rPr>
+                <w:i/>
+              </w:rPr>
+              <w:t>Figure 8: Using sigma scaling. Significantly improves results.</w:t>
+            </w:r>
+          </w:p>
+          <w:p/>
+        </w:tc>
+        <w:tc>
+          <w:tcPr>
+            <w:tcW w:w="3321" w:type="dxa"/>
+          </w:tcPr>
+          <w:p>
+            <w:r>
+              <w:rPr>
+                <w:noProof/>
+              </w:rPr>
+              <w:drawing>
+                <wp:inline distT="0" distB="0" distL="0" distR="0" wp14:anchorId="35460CAA" wp14:editId="3E510B50">
+                  <wp:extent cx="1800000" cy="1350096"/>
+                  <wp:effectExtent l="0" t="0" r="0" b="2540"/>
+                  <wp:docPr id="10" name="Picture 10"/>
+                  <wp:cNvGraphicFramePr>
+                    <a:graphicFrameLocks xmlns:a="http://schemas.openxmlformats.org/drawingml/2006/main" noChangeAspect="1"/>
+                  </wp:cNvGraphicFramePr>
+                  <a:graphic xmlns:a="http://schemas.openxmlformats.org/drawingml/2006/main">
+                    <a:graphicData uri="http://schemas.openxmlformats.org/drawingml/2006/picture">
+                      <pic:pic xmlns:pic="http://schemas.openxmlformats.org/drawingml/2006/picture">
+                        <pic:nvPicPr>
+                          <pic:cNvPr id="10" name="plot12_boltzmann_selection.png"/>
+                          <pic:cNvPicPr/>
+                        </pic:nvPicPr>
+                        <pic:blipFill>
+                          <a:blip r:embed="rId12" cstate="print">
+                            <a:extLst>
+                              <a:ext uri="{28A0092B-C50C-407E-A947-70E740481C1C}">
+                                <a14:useLocalDpi xmlns:a14="http://schemas.microsoft.com/office/drawing/2010/main" val="0"/>
+                              </a:ext>
+                            </a:extLst>
+                          </a:blip>
+                          <a:stretch>
+                            <a:fillRect/>
+                          </a:stretch>
+                        </pic:blipFill>
+                        <pic:spPr>
+                          <a:xfrm>
+                            <a:off x="0" y="0"/>
+                            <a:ext cx="1800000" cy="1350096"/>
+                          </a:xfrm>
+                          <a:prstGeom prst="rect">
+                            <a:avLst/>
+                          </a:prstGeom>
+                        </pic:spPr>
+                      </pic:pic>
+                    </a:graphicData>
+                  </a:graphic>
+                </wp:inline>
+              </w:drawing>
+            </w:r>
+          </w:p>
+          <w:p>
+            <w:pPr>
+              <w:rPr>
+                <w:i/>
+              </w:rPr>
+            </w:pPr>
+            <w:r>
+              <w:rPr>
+                <w:i/>
+              </w:rPr>
+              <w:t xml:space="preserve">Figure 9: Using boltzmann selection. </w:t>
+            </w:r>
+            <w:r>
+              <w:rPr>
+                <w:i/>
+              </w:rPr>
+              <w:t>S</w:t>
+            </w:r>
+            <w:r>
+              <w:rPr>
+                <w:i/>
+              </w:rPr>
+              <w:t>lighly worse results than fitness proportionate.</w:t>
+            </w:r>
+          </w:p>
+          <w:p/>
+        </w:tc>
+        <w:tc>
+          <w:tcPr>
+            <w:tcW w:w="3321" w:type="dxa"/>
+          </w:tcPr>
+          <w:p>
+            <w:r>
+              <w:rPr>
+                <w:noProof/>
+              </w:rPr>
+              <w:drawing>
+                <wp:inline distT="0" distB="0" distL="0" distR="0" wp14:anchorId="0012AE82" wp14:editId="027D6089">
+                  <wp:extent cx="1800000" cy="1350000"/>
+                  <wp:effectExtent l="0" t="0" r="0" b="3175"/>
+                  <wp:docPr id="2" name="Picture 2"/>
+                  <wp:cNvGraphicFramePr>
+                    <a:graphicFrameLocks xmlns:a="http://schemas.openxmlformats.org/drawingml/2006/main" noChangeAspect="1"/>
+                  </wp:cNvGraphicFramePr>
+                  <a:graphic xmlns:a="http://schemas.openxmlformats.org/drawingml/2006/main">
+                    <a:graphicData uri="http://schemas.openxmlformats.org/drawingml/2006/picture">
+                      <pic:pic xmlns:pic="http://schemas.openxmlformats.org/drawingml/2006/picture">
+                        <pic:nvPicPr>
+                          <pic:cNvPr id="2" name="plot12_tournament_selection.png"/>
+                          <pic:cNvPicPr/>
+                        </pic:nvPicPr>
+                        <pic:blipFill>
+                          <a:blip r:embed="rId13" cstate="print">
+                            <a:extLst>
+                              <a:ext uri="{28A0092B-C50C-407E-A947-70E740481C1C}">
+                                <a14:useLocalDpi xmlns:a14="http://schemas.microsoft.com/office/drawing/2010/main" val="0"/>
+                              </a:ext>
+                            </a:extLst>
+                          </a:blip>
+                          <a:stretch>
+                            <a:fillRect/>
+                          </a:stretch>
+                        </pic:blipFill>
+                        <pic:spPr>
+                          <a:xfrm>
+                            <a:off x="0" y="0"/>
+                            <a:ext cx="1800000" cy="1350000"/>
+                          </a:xfrm>
+                          <a:prstGeom prst="rect">
+                            <a:avLst/>
+                          </a:prstGeom>
+                        </pic:spPr>
+                      </pic:pic>
+                    </a:graphicData>
+                  </a:graphic>
+                </wp:inline>
+              </w:drawing>
+            </w:r>
+          </w:p>
+          <w:p>
+            <w:pPr>
+              <w:rPr>
+                <w:i/>
+              </w:rPr>
+            </w:pPr>
+            <w:r>
+              <w:rPr>
+                <w:i/>
+              </w:rPr>
+              <w:t>Figure 10: Using tournament selection. Almost as good as sigma scaling</w:t>
+            </w:r>
+            <w:r>
+              <w:rPr>
+                <w:i/>
+              </w:rPr>
+              <w:t>.</w:t>
+            </w:r>
+          </w:p>
+        </w:tc>
+      </w:tr>
+    </w:tbl>
+    <w:p>
+      <w:r>
+        <w:t xml:space="preserve">Conclusively, sigma scaling </w:t>
+      </w:r>
+      <w:r>
+        <w:t>seems to be</w:t>
+      </w:r>
+      <w:r>
+        <w:t xml:space="preserve"> the best parent selection mechanism for this problem.</w:t>
       </w:r>
     </w:p>
     <w:p>
       <w:r>
-        <w:rPr>
-          <w:noProof/>
-        </w:rPr>
-        <w:drawing>
-          <wp:inline distT="0" distB="0" distL="0" distR="0" wp14:anchorId="44490802" wp14:editId="408B4D7F">
-            <wp:extent cx="2895600" cy="2171854"/>
-            <wp:effectExtent l="0" t="0" r="0" b="0"/>
-            <wp:docPr id="3" name="Picture 3"/>
-            <wp:cNvGraphicFramePr>
-              <a:graphicFrameLocks xmlns:a="http://schemas.openxmlformats.org/drawingml/2006/main" noChangeAspect="1"/>
-            </wp:cNvGraphicFramePr>
-            <a:graphic xmlns:a="http://schemas.openxmlformats.org/drawingml/2006/main">
-              <a:graphicData uri="http://schemas.openxmlformats.org/drawingml/2006/picture">
-                <pic:pic xmlns:pic="http://schemas.openxmlformats.org/drawingml/2006/picture">
-                  <pic:nvPicPr>
-                    <pic:cNvPr id="3" name="plot5.png"/>
-                    <pic:cNvPicPr/>
-                  </pic:nvPicPr>
-                  <pic:blipFill>
-                    <a:blip r:embed="rId5" cstate="print">
-                      <a:extLst>
-                        <a:ext uri="{28A0092B-C50C-407E-A947-70E740481C1C}">
-                          <a14:useLocalDpi xmlns:a14="http://schemas.microsoft.com/office/drawing/2010/main" val="0"/>
-                        </a:ext>
-                      </a:extLst>
-                    </a:blip>
-                    <a:stretch>
-                      <a:fillRect/>
-                    </a:stretch>
-                  </pic:blipFill>
-                  <pic:spPr>
-                    <a:xfrm>
-                      <a:off x="0" y="0"/>
-                      <a:ext cx="2900540" cy="2175559"/>
-                    </a:xfrm>
-                    <a:prstGeom prst="rect">
-                      <a:avLst/>
-                    </a:prstGeom>
-                  </pic:spPr>
-                </pic:pic>
-              </a:graphicData>
-            </a:graphic>
-          </wp:inline>
-        </w:drawing>
-      </w:r>
-    </w:p>
-    <w:p>
-      <w:r>
-        <w:t xml:space="preserve">Figure 2: </w:t>
-      </w:r>
-      <w:r>
-        <w:t xml:space="preserve">average stats </w:t>
-      </w:r>
-      <w:r>
-        <w:t xml:space="preserve">with </w:t>
-      </w:r>
-      <w:r>
-        <w:t>population size = 3</w:t>
-      </w:r>
-      <w:r>
-        <w:t>2</w:t>
-      </w:r>
-      <w:r>
-        <w:t>0</w:t>
-      </w:r>
-    </w:p>
-    <w:p>
-      <w:r>
-        <w:t>Next, I’ll try mutation rate 0.75 and then 0.25 without changing the crossover rate.</w:t>
-      </w:r>
-    </w:p>
-    <w:p>
-      <w:r>
-        <w:rPr>
-          <w:noProof/>
-        </w:rPr>
-        <w:lastRenderedPageBreak/>
-        <w:drawing>
-          <wp:inline distT="0" distB="0" distL="0" distR="0" wp14:anchorId="6B3F8925" wp14:editId="14D82B62">
-            <wp:extent cx="2812473" cy="2109355"/>
-            <wp:effectExtent l="0" t="0" r="6985" b="5715"/>
-            <wp:docPr id="4" name="Picture 4" descr="C:\Users\Iver\OneDrive\Studier 2016V\it3708\project2\plot6.png"/>
-            <wp:cNvGraphicFramePr>
-              <a:graphicFrameLocks xmlns:a="http://schemas.openxmlformats.org/drawingml/2006/main" noChangeAspect="1"/>
-            </wp:cNvGraphicFramePr>
-            <a:graphic xmlns:a="http://schemas.openxmlformats.org/drawingml/2006/main">
-              <a:graphicData uri="http://schemas.openxmlformats.org/drawingml/2006/picture">
-                <pic:pic xmlns:pic="http://schemas.openxmlformats.org/drawingml/2006/picture">
-                  <pic:nvPicPr>
-                    <pic:cNvPr id="0" name="Picture 2" descr="C:\Users\Iver\OneDrive\Studier 2016V\it3708\project2\plot6.png"/>
-                    <pic:cNvPicPr>
-                      <a:picLocks noChangeAspect="1" noChangeArrowheads="1"/>
-                    </pic:cNvPicPr>
-                  </pic:nvPicPr>
-                  <pic:blipFill>
-                    <a:blip r:embed="rId6" cstate="print">
-                      <a:extLst>
-                        <a:ext uri="{28A0092B-C50C-407E-A947-70E740481C1C}">
-                          <a14:useLocalDpi xmlns:a14="http://schemas.microsoft.com/office/drawing/2010/main" val="0"/>
-                        </a:ext>
-                      </a:extLst>
-                    </a:blip>
-                    <a:srcRect/>
-                    <a:stretch>
-                      <a:fillRect/>
-                    </a:stretch>
-                  </pic:blipFill>
-                  <pic:spPr bwMode="auto">
-                    <a:xfrm>
-                      <a:off x="0" y="0"/>
-                      <a:ext cx="2818457" cy="2113843"/>
-                    </a:xfrm>
-                    <a:prstGeom prst="rect">
-                      <a:avLst/>
-                    </a:prstGeom>
-                    <a:noFill/>
-                    <a:ln>
-                      <a:noFill/>
-                    </a:ln>
-                  </pic:spPr>
-                </pic:pic>
-              </a:graphicData>
-            </a:graphic>
-          </wp:inline>
-        </w:drawing>
-      </w:r>
-    </w:p>
-    <w:p>
-      <w:r>
-        <w:t>Figure 3: Mutation rate = 75 %, crossover rate = 50 %. Worse results than Figure 2.</w:t>
-      </w:r>
-    </w:p>
-    <w:p>
-      <w:r>
-        <w:rPr>
-          <w:noProof/>
-        </w:rPr>
-        <w:drawing>
-          <wp:inline distT="0" distB="0" distL="0" distR="0" wp14:anchorId="4A1A6F60" wp14:editId="2A4C20F7">
-            <wp:extent cx="2777837" cy="2083526"/>
-            <wp:effectExtent l="0" t="0" r="3810" b="0"/>
-            <wp:docPr id="5" name="Picture 5"/>
-            <wp:cNvGraphicFramePr>
-              <a:graphicFrameLocks xmlns:a="http://schemas.openxmlformats.org/drawingml/2006/main" noChangeAspect="1"/>
-            </wp:cNvGraphicFramePr>
-            <a:graphic xmlns:a="http://schemas.openxmlformats.org/drawingml/2006/main">
-              <a:graphicData uri="http://schemas.openxmlformats.org/drawingml/2006/picture">
-                <pic:pic xmlns:pic="http://schemas.openxmlformats.org/drawingml/2006/picture">
-                  <pic:nvPicPr>
-                    <pic:cNvPr id="5" name="plot7.png"/>
-                    <pic:cNvPicPr/>
-                  </pic:nvPicPr>
-                  <pic:blipFill>
-                    <a:blip r:embed="rId7" cstate="print">
-                      <a:extLst>
-                        <a:ext uri="{28A0092B-C50C-407E-A947-70E740481C1C}">
-                          <a14:useLocalDpi xmlns:a14="http://schemas.microsoft.com/office/drawing/2010/main" val="0"/>
-                        </a:ext>
-                      </a:extLst>
-                    </a:blip>
-                    <a:stretch>
-                      <a:fillRect/>
-                    </a:stretch>
-                  </pic:blipFill>
-                  <pic:spPr>
-                    <a:xfrm>
-                      <a:off x="0" y="0"/>
-                      <a:ext cx="2794341" cy="2095905"/>
-                    </a:xfrm>
-                    <a:prstGeom prst="rect">
-                      <a:avLst/>
-                    </a:prstGeom>
-                  </pic:spPr>
-                </pic:pic>
-              </a:graphicData>
-            </a:graphic>
-          </wp:inline>
-        </w:drawing>
-      </w:r>
-    </w:p>
-    <w:p>
-      <w:r>
-        <w:t>Figure 4: Mutation rate = 25 %, crossover rate = 50 %. Better results than Figure 2.</w:t>
-      </w:r>
-    </w:p>
-    <w:p>
-      <w:r>
-        <w:rPr>
-          <w:noProof/>
-        </w:rPr>
-        <w:drawing>
-          <wp:inline distT="0" distB="0" distL="0" distR="0" wp14:anchorId="4C963DB6" wp14:editId="6127EEAD">
-            <wp:extent cx="3149377" cy="2362200"/>
-            <wp:effectExtent l="0" t="0" r="0" b="0"/>
-            <wp:docPr id="6" name="Picture 6"/>
-            <wp:cNvGraphicFramePr>
-              <a:graphicFrameLocks xmlns:a="http://schemas.openxmlformats.org/drawingml/2006/main" noChangeAspect="1"/>
-            </wp:cNvGraphicFramePr>
-            <a:graphic xmlns:a="http://schemas.openxmlformats.org/drawingml/2006/main">
-              <a:graphicData uri="http://schemas.openxmlformats.org/drawingml/2006/picture">
-                <pic:pic xmlns:pic="http://schemas.openxmlformats.org/drawingml/2006/picture">
-                  <pic:nvPicPr>
-                    <pic:cNvPr id="6" name="plot8.png"/>
-                    <pic:cNvPicPr/>
-                  </pic:nvPicPr>
-                  <pic:blipFill>
-                    <a:blip r:embed="rId8" cstate="print">
-                      <a:extLst>
-                        <a:ext uri="{28A0092B-C50C-407E-A947-70E740481C1C}">
-                          <a14:useLocalDpi xmlns:a14="http://schemas.microsoft.com/office/drawing/2010/main" val="0"/>
-                        </a:ext>
-                      </a:extLst>
-                    </a:blip>
-                    <a:stretch>
-                      <a:fillRect/>
-                    </a:stretch>
-                  </pic:blipFill>
-                  <pic:spPr>
-                    <a:xfrm>
-                      <a:off x="0" y="0"/>
-                      <a:ext cx="3155631" cy="2366891"/>
-                    </a:xfrm>
-                    <a:prstGeom prst="rect">
-                      <a:avLst/>
-                    </a:prstGeom>
-                  </pic:spPr>
-                </pic:pic>
-              </a:graphicData>
-            </a:graphic>
-          </wp:inline>
-        </w:drawing>
-      </w:r>
-    </w:p>
-    <w:p>
-      <w:r>
-        <w:t>Figure 5: Mutation rate = 50 %, crossover rate = 75 %. Better results than Figure 2.</w:t>
-      </w:r>
-    </w:p>
-    <w:p>
-      <w:r>
-        <w:rPr>
-          <w:noProof/>
-        </w:rPr>
-        <w:lastRenderedPageBreak/>
-        <w:drawing>
-          <wp:inline distT="0" distB="0" distL="0" distR="0" wp14:anchorId="72B1684D" wp14:editId="4D8292D6">
-            <wp:extent cx="2890778" cy="2168237"/>
-            <wp:effectExtent l="0" t="0" r="5080" b="3810"/>
-            <wp:docPr id="7" name="Picture 7"/>
-            <wp:cNvGraphicFramePr>
-              <a:graphicFrameLocks xmlns:a="http://schemas.openxmlformats.org/drawingml/2006/main" noChangeAspect="1"/>
-            </wp:cNvGraphicFramePr>
-            <a:graphic xmlns:a="http://schemas.openxmlformats.org/drawingml/2006/main">
-              <a:graphicData uri="http://schemas.openxmlformats.org/drawingml/2006/picture">
-                <pic:pic xmlns:pic="http://schemas.openxmlformats.org/drawingml/2006/picture">
-                  <pic:nvPicPr>
-                    <pic:cNvPr id="7" name="plot9.png"/>
-                    <pic:cNvPicPr/>
-                  </pic:nvPicPr>
-                  <pic:blipFill>
-                    <a:blip r:embed="rId9" cstate="print">
-                      <a:extLst>
-                        <a:ext uri="{28A0092B-C50C-407E-A947-70E740481C1C}">
-                          <a14:useLocalDpi xmlns:a14="http://schemas.microsoft.com/office/drawing/2010/main" val="0"/>
-                        </a:ext>
-                      </a:extLst>
-                    </a:blip>
-                    <a:stretch>
-                      <a:fillRect/>
-                    </a:stretch>
-                  </pic:blipFill>
-                  <pic:spPr>
-                    <a:xfrm>
-                      <a:off x="0" y="0"/>
-                      <a:ext cx="2904286" cy="2178369"/>
-                    </a:xfrm>
-                    <a:prstGeom prst="rect">
-                      <a:avLst/>
-                    </a:prstGeom>
-                  </pic:spPr>
-                </pic:pic>
-              </a:graphicData>
-            </a:graphic>
-          </wp:inline>
-        </w:drawing>
-      </w:r>
-    </w:p>
-    <w:p>
-      <w:r>
-        <w:t>Figure 6: Mutation rate 50 %, crossover rate = 25 %. Worse results than Figure 2.</w:t>
-      </w:r>
-    </w:p>
-    <w:p>
-      <w:r>
-        <w:rPr>
-          <w:noProof/>
-        </w:rPr>
-        <w:drawing>
-          <wp:inline distT="0" distB="0" distL="0" distR="0" wp14:anchorId="138DDCFB" wp14:editId="6645E191">
-            <wp:extent cx="3306384" cy="2479964"/>
-            <wp:effectExtent l="0" t="0" r="8890" b="0"/>
-            <wp:docPr id="8" name="Picture 8"/>
-            <wp:cNvGraphicFramePr>
-              <a:graphicFrameLocks xmlns:a="http://schemas.openxmlformats.org/drawingml/2006/main" noChangeAspect="1"/>
-            </wp:cNvGraphicFramePr>
-            <a:graphic xmlns:a="http://schemas.openxmlformats.org/drawingml/2006/main">
-              <a:graphicData uri="http://schemas.openxmlformats.org/drawingml/2006/picture">
-                <pic:pic xmlns:pic="http://schemas.openxmlformats.org/drawingml/2006/picture">
-                  <pic:nvPicPr>
-                    <pic:cNvPr id="8" name="plot10.png"/>
-                    <pic:cNvPicPr/>
-                  </pic:nvPicPr>
-                  <pic:blipFill>
-                    <a:blip r:embed="rId10">
-                      <a:extLst>
-                        <a:ext uri="{28A0092B-C50C-407E-A947-70E740481C1C}">
-                          <a14:useLocalDpi xmlns:a14="http://schemas.microsoft.com/office/drawing/2010/main" val="0"/>
-                        </a:ext>
-                      </a:extLst>
-                    </a:blip>
-                    <a:stretch>
-                      <a:fillRect/>
-                    </a:stretch>
-                  </pic:blipFill>
-                  <pic:spPr>
-                    <a:xfrm>
-                      <a:off x="0" y="0"/>
-                      <a:ext cx="3309310" cy="2482158"/>
-                    </a:xfrm>
-                    <a:prstGeom prst="rect">
-                      <a:avLst/>
-                    </a:prstGeom>
-                  </pic:spPr>
-                </pic:pic>
-              </a:graphicData>
-            </a:graphic>
-          </wp:inline>
-        </w:drawing>
-      </w:r>
-    </w:p>
-    <w:p>
-      <w:r>
-        <w:t xml:space="preserve">Figure 7: Mutation rate = 25 %, crossover rate = 75 %. </w:t>
-      </w:r>
-      <w:r>
-        <w:t>Best result so far.</w:t>
-      </w:r>
-    </w:p>
-    <w:p>
-      <w:r>
-        <w:t>In conclusion, for the One-Max problem it is good to have a low mutation rate and a high crossover rate.</w:t>
-      </w:r>
-    </w:p>
-    <w:p>
-      <w:r>
-        <w:t>With the population size, mutation rate and crossover rate set in stone, I’ll experiment with the parent selection mechanism.</w:t>
-      </w:r>
-    </w:p>
-    <w:p>
-      <w:r>
-        <w:rPr>
-          <w:noProof/>
-        </w:rPr>
-        <w:lastRenderedPageBreak/>
-        <w:drawing>
-          <wp:inline distT="0" distB="0" distL="0" distR="0" wp14:anchorId="64B68885" wp14:editId="0B37EF57">
-            <wp:extent cx="2909455" cy="2182246"/>
-            <wp:effectExtent l="0" t="0" r="5715" b="8890"/>
-            <wp:docPr id="9" name="Picture 9"/>
-            <wp:cNvGraphicFramePr>
-              <a:graphicFrameLocks xmlns:a="http://schemas.openxmlformats.org/drawingml/2006/main" noChangeAspect="1"/>
-            </wp:cNvGraphicFramePr>
-            <a:graphic xmlns:a="http://schemas.openxmlformats.org/drawingml/2006/main">
-              <a:graphicData uri="http://schemas.openxmlformats.org/drawingml/2006/picture">
-                <pic:pic xmlns:pic="http://schemas.openxmlformats.org/drawingml/2006/picture">
-                  <pic:nvPicPr>
-                    <pic:cNvPr id="9" name="plot11_sigma_scaling.png"/>
-                    <pic:cNvPicPr/>
-                  </pic:nvPicPr>
-                  <pic:blipFill>
-                    <a:blip r:embed="rId11" cstate="print">
-                      <a:extLst>
-                        <a:ext uri="{28A0092B-C50C-407E-A947-70E740481C1C}">
-                          <a14:useLocalDpi xmlns:a14="http://schemas.microsoft.com/office/drawing/2010/main" val="0"/>
-                        </a:ext>
-                      </a:extLst>
-                    </a:blip>
-                    <a:stretch>
-                      <a:fillRect/>
-                    </a:stretch>
-                  </pic:blipFill>
-                  <pic:spPr>
-                    <a:xfrm>
-                      <a:off x="0" y="0"/>
-                      <a:ext cx="2915606" cy="2186860"/>
-                    </a:xfrm>
-                    <a:prstGeom prst="rect">
-                      <a:avLst/>
-                    </a:prstGeom>
-                  </pic:spPr>
-                </pic:pic>
-              </a:graphicData>
-            </a:graphic>
-          </wp:inline>
-        </w:drawing>
-      </w:r>
-    </w:p>
-    <w:p>
-      <w:r>
-        <w:t xml:space="preserve">Figure 8: </w:t>
-      </w:r>
-      <w:r>
-        <w:t>Using sigma scaling. Significantly improves results.</w:t>
-      </w:r>
-    </w:p>
-    <w:p>
-      <w:r>
-        <w:rPr>
-          <w:noProof/>
-        </w:rPr>
-        <w:drawing>
-          <wp:inline distT="0" distB="0" distL="0" distR="0" wp14:anchorId="7646A997" wp14:editId="103D52FC">
-            <wp:extent cx="2798619" cy="2099113"/>
-            <wp:effectExtent l="0" t="0" r="1905" b="0"/>
-            <wp:docPr id="10" name="Picture 10"/>
-            <wp:cNvGraphicFramePr>
-              <a:graphicFrameLocks xmlns:a="http://schemas.openxmlformats.org/drawingml/2006/main" noChangeAspect="1"/>
-            </wp:cNvGraphicFramePr>
-            <a:graphic xmlns:a="http://schemas.openxmlformats.org/drawingml/2006/main">
-              <a:graphicData uri="http://schemas.openxmlformats.org/drawingml/2006/picture">
-                <pic:pic xmlns:pic="http://schemas.openxmlformats.org/drawingml/2006/picture">
-                  <pic:nvPicPr>
-                    <pic:cNvPr id="10" name="plot12_boltzmann_selection.png"/>
-                    <pic:cNvPicPr/>
-                  </pic:nvPicPr>
-                  <pic:blipFill>
-                    <a:blip r:embed="rId12" cstate="print">
-                      <a:extLst>
-                        <a:ext uri="{28A0092B-C50C-407E-A947-70E740481C1C}">
-                          <a14:useLocalDpi xmlns:a14="http://schemas.microsoft.com/office/drawing/2010/main" val="0"/>
-                        </a:ext>
-                      </a:extLst>
-                    </a:blip>
-                    <a:stretch>
-                      <a:fillRect/>
-                    </a:stretch>
-                  </pic:blipFill>
-                  <pic:spPr>
-                    <a:xfrm>
-                      <a:off x="0" y="0"/>
-                      <a:ext cx="2807322" cy="2105640"/>
-                    </a:xfrm>
-                    <a:prstGeom prst="rect">
-                      <a:avLst/>
-                    </a:prstGeom>
-                  </pic:spPr>
-                </pic:pic>
-              </a:graphicData>
-            </a:graphic>
-          </wp:inline>
-        </w:drawing>
-      </w:r>
-    </w:p>
-    <w:p>
-      <w:r>
-        <w:t>Figure 9: Using boltzmann selection. Yields slighly worse results than fitness proportionate.</w:t>
-      </w:r>
-    </w:p>
-    <w:p>
-      <w:r>
-        <w:t>Conclusively, sigma scaling is the best parent selection mechanism for this problem.</w:t>
-      </w:r>
-    </w:p>
-    <w:p>
-      <w:r>
-        <w:t>Next, the target bit string is modified to a random bit string instead of all ones. I do not expect this the increase the difficulty of the problem. Running with random bit string and otherwise same configuration as in Figure 8 confirms this, as Figure 8 and Figure 10 look almost identical.</w:t>
-      </w:r>
-    </w:p>
-    <w:p>
-      <w:r>
-        <w:rPr>
-          <w:noProof/>
-        </w:rPr>
-        <w:drawing>
-          <wp:inline distT="0" distB="0" distL="0" distR="0" wp14:anchorId="120AC9E1" wp14:editId="43DE5EA8">
-            <wp:extent cx="2597728" cy="1948434"/>
-            <wp:effectExtent l="0" t="0" r="0" b="0"/>
-            <wp:docPr id="11" name="Picture 11"/>
-            <wp:cNvGraphicFramePr>
-              <a:graphicFrameLocks xmlns:a="http://schemas.openxmlformats.org/drawingml/2006/main" noChangeAspect="1"/>
-            </wp:cNvGraphicFramePr>
-            <a:graphic xmlns:a="http://schemas.openxmlformats.org/drawingml/2006/main">
-              <a:graphicData uri="http://schemas.openxmlformats.org/drawingml/2006/picture">
-                <pic:pic xmlns:pic="http://schemas.openxmlformats.org/drawingml/2006/picture">
-                  <pic:nvPicPr>
-                    <pic:cNvPr id="11" name="plot13_random_bit_string.png"/>
-                    <pic:cNvPicPr/>
-                  </pic:nvPicPr>
-                  <pic:blipFill>
-                    <a:blip r:embed="rId13" cstate="print">
-                      <a:extLst>
-                        <a:ext uri="{28A0092B-C50C-407E-A947-70E740481C1C}">
-                          <a14:useLocalDpi xmlns:a14="http://schemas.microsoft.com/office/drawing/2010/main" val="0"/>
-                        </a:ext>
-                      </a:extLst>
-                    </a:blip>
-                    <a:stretch>
-                      <a:fillRect/>
-                    </a:stretch>
-                  </pic:blipFill>
-                  <pic:spPr>
-                    <a:xfrm>
-                      <a:off x="0" y="0"/>
-                      <a:ext cx="2602913" cy="1952323"/>
-                    </a:xfrm>
-                    <a:prstGeom prst="rect">
-                      <a:avLst/>
-                    </a:prstGeom>
-                  </pic:spPr>
-                </pic:pic>
-              </a:graphicData>
-            </a:graphic>
-          </wp:inline>
-        </w:drawing>
-      </w:r>
-    </w:p>
-    <w:p>
-      <w:r>
-        <w:lastRenderedPageBreak/>
-        <w:t>Figure 10: Using random target bit string instead of all ones. It does not affect problem difficulty.</w:t>
+        <w:t xml:space="preserve">Next, the target bit string is modified to a random bit string instead of all ones. I do not expect this the increase the difficulty of the problem. Running with random bit string and otherwise same configuration as </w:t>
+      </w:r>
+      <w:r>
+        <w:t>before</w:t>
+      </w:r>
+      <w:r>
+        <w:t xml:space="preserve"> confirms this.</w:t>
+      </w:r>
+      <w:r>
+        <w:t xml:space="preserve"> The plots are almost identical.</w:t>
+      </w:r>
+      <w:r>
+        <w:t xml:space="preserve"> The plot is omitted for brevity.</w:t>
       </w:r>
     </w:p>
     <w:p>
@@ -1410,118 +1695,172 @@
         <w:t>The LOLZ Prefix Problem</w:t>
       </w:r>
     </w:p>
-    <w:p>
-      <w:r>
-        <w:rPr>
-          <w:noProof/>
-        </w:rPr>
-        <w:drawing>
-          <wp:inline distT="0" distB="0" distL="0" distR="0" wp14:anchorId="3B44B9BC" wp14:editId="513B6F26">
-            <wp:extent cx="2750128" cy="2062742"/>
-            <wp:effectExtent l="0" t="0" r="0" b="0"/>
-            <wp:docPr id="12" name="Picture 12"/>
-            <wp:cNvGraphicFramePr>
-              <a:graphicFrameLocks xmlns:a="http://schemas.openxmlformats.org/drawingml/2006/main" noChangeAspect="1"/>
-            </wp:cNvGraphicFramePr>
-            <a:graphic xmlns:a="http://schemas.openxmlformats.org/drawingml/2006/main">
-              <a:graphicData uri="http://schemas.openxmlformats.org/drawingml/2006/picture">
-                <pic:pic xmlns:pic="http://schemas.openxmlformats.org/drawingml/2006/picture">
-                  <pic:nvPicPr>
-                    <pic:cNvPr id="12" name="plot14_lolz.png"/>
-                    <pic:cNvPicPr/>
-                  </pic:nvPicPr>
-                  <pic:blipFill>
-                    <a:blip r:embed="rId14" cstate="print">
-                      <a:extLst>
-                        <a:ext uri="{28A0092B-C50C-407E-A947-70E740481C1C}">
-                          <a14:useLocalDpi xmlns:a14="http://schemas.microsoft.com/office/drawing/2010/main" val="0"/>
-                        </a:ext>
-                      </a:extLst>
-                    </a:blip>
-                    <a:stretch>
-                      <a:fillRect/>
-                    </a:stretch>
-                  </pic:blipFill>
-                  <pic:spPr>
-                    <a:xfrm>
-                      <a:off x="0" y="0"/>
-                      <a:ext cx="2759650" cy="2069884"/>
-                    </a:xfrm>
-                    <a:prstGeom prst="rect">
-                      <a:avLst/>
-                    </a:prstGeom>
-                  </pic:spPr>
-                </pic:pic>
-              </a:graphicData>
-            </a:graphic>
-          </wp:inline>
-        </w:drawing>
-      </w:r>
-    </w:p>
-    <w:p>
-      <w:r>
-        <w:t xml:space="preserve">Figure 11: Stats from 100 runs of the LOLZ problem with 40 bits and z=21. It’s worth noting that only </w:t>
-      </w:r>
-      <w:r>
-        <w:t>32 of the 100 runs found an optimal solution within 100 generations.</w:t>
-      </w:r>
-    </w:p>
-    <w:p>
-      <w:r>
-        <w:rPr>
-          <w:noProof/>
-        </w:rPr>
-        <w:drawing>
-          <wp:inline distT="0" distB="0" distL="0" distR="0" wp14:anchorId="62BC81DE" wp14:editId="014E203E">
-            <wp:extent cx="2539820" cy="1905000"/>
-            <wp:effectExtent l="0" t="0" r="0" b="0"/>
-            <wp:docPr id="13" name="Picture 13"/>
-            <wp:cNvGraphicFramePr>
-              <a:graphicFrameLocks xmlns:a="http://schemas.openxmlformats.org/drawingml/2006/main" noChangeAspect="1"/>
-            </wp:cNvGraphicFramePr>
-            <a:graphic xmlns:a="http://schemas.openxmlformats.org/drawingml/2006/main">
-              <a:graphicData uri="http://schemas.openxmlformats.org/drawingml/2006/picture">
-                <pic:pic xmlns:pic="http://schemas.openxmlformats.org/drawingml/2006/picture">
-                  <pic:nvPicPr>
-                    <pic:cNvPr id="13" name="plot15_lolz_p200.png"/>
-                    <pic:cNvPicPr/>
-                  </pic:nvPicPr>
-                  <pic:blipFill>
-                    <a:blip r:embed="rId15" cstate="print">
-                      <a:extLst>
-                        <a:ext uri="{28A0092B-C50C-407E-A947-70E740481C1C}">
-                          <a14:useLocalDpi xmlns:a14="http://schemas.microsoft.com/office/drawing/2010/main" val="0"/>
-                        </a:ext>
-                      </a:extLst>
-                    </a:blip>
-                    <a:stretch>
-                      <a:fillRect/>
-                    </a:stretch>
-                  </pic:blipFill>
-                  <pic:spPr>
-                    <a:xfrm>
-                      <a:off x="0" y="0"/>
-                      <a:ext cx="2550003" cy="1912638"/>
-                    </a:xfrm>
-                    <a:prstGeom prst="rect">
-                      <a:avLst/>
-                    </a:prstGeom>
-                  </pic:spPr>
-                </pic:pic>
-              </a:graphicData>
-            </a:graphic>
-          </wp:inline>
-        </w:drawing>
-      </w:r>
-    </w:p>
-    <w:p>
-      <w:r>
-        <w:t xml:space="preserve">Figure 12: Same experiment as in Figure 11, but capped at 200 generations this time. </w:t>
-      </w:r>
-      <w:r>
-        <w:t>The algorithm finds an answer in only 52 out of the 100 runs and the rest get stuck in local minima. In around half of the runs the algorithm finds zero prefixes to be good during evolution, but gets stuck when the score is capped at 21.</w:t>
-      </w:r>
-    </w:p>
+    <w:tbl>
+      <w:tblPr>
+        <w:tblStyle w:val="TableGrid"/>
+        <w:tblW w:w="0" w:type="auto"/>
+        <w:tblBorders>
+          <w:top w:val="none" w:sz="0" w:space="0" w:color="auto"/>
+          <w:left w:val="none" w:sz="0" w:space="0" w:color="auto"/>
+          <w:bottom w:val="none" w:sz="0" w:space="0" w:color="auto"/>
+          <w:right w:val="none" w:sz="0" w:space="0" w:color="auto"/>
+          <w:insideH w:val="none" w:sz="0" w:space="0" w:color="auto"/>
+          <w:insideV w:val="none" w:sz="0" w:space="0" w:color="auto"/>
+        </w:tblBorders>
+        <w:tblLook w:val="04A0" w:firstRow="1" w:lastRow="0" w:firstColumn="1" w:lastColumn="0" w:noHBand="0" w:noVBand="1"/>
+      </w:tblPr>
+      <w:tblGrid>
+        <w:gridCol w:w="4981"/>
+        <w:gridCol w:w="4981"/>
+      </w:tblGrid>
+      <w:tr>
+        <w:tc>
+          <w:tcPr>
+            <w:tcW w:w="4981" w:type="dxa"/>
+          </w:tcPr>
+          <w:p>
+            <w:r>
+              <w:rPr>
+                <w:noProof/>
+              </w:rPr>
+              <w:drawing>
+                <wp:inline distT="0" distB="0" distL="0" distR="0" wp14:anchorId="0068EE7E" wp14:editId="6E41EE6A">
+                  <wp:extent cx="2520000" cy="1890134"/>
+                  <wp:effectExtent l="0" t="0" r="0" b="0"/>
+                  <wp:docPr id="12" name="Picture 12"/>
+                  <wp:cNvGraphicFramePr>
+                    <a:graphicFrameLocks xmlns:a="http://schemas.openxmlformats.org/drawingml/2006/main" noChangeAspect="1"/>
+                  </wp:cNvGraphicFramePr>
+                  <a:graphic xmlns:a="http://schemas.openxmlformats.org/drawingml/2006/main">
+                    <a:graphicData uri="http://schemas.openxmlformats.org/drawingml/2006/picture">
+                      <pic:pic xmlns:pic="http://schemas.openxmlformats.org/drawingml/2006/picture">
+                        <pic:nvPicPr>
+                          <pic:cNvPr id="12" name="plot14_lolz.png"/>
+                          <pic:cNvPicPr/>
+                        </pic:nvPicPr>
+                        <pic:blipFill>
+                          <a:blip r:embed="rId14" cstate="print">
+                            <a:extLst>
+                              <a:ext uri="{28A0092B-C50C-407E-A947-70E740481C1C}">
+                                <a14:useLocalDpi xmlns:a14="http://schemas.microsoft.com/office/drawing/2010/main" val="0"/>
+                              </a:ext>
+                            </a:extLst>
+                          </a:blip>
+                          <a:stretch>
+                            <a:fillRect/>
+                          </a:stretch>
+                        </pic:blipFill>
+                        <pic:spPr>
+                          <a:xfrm>
+                            <a:off x="0" y="0"/>
+                            <a:ext cx="2520000" cy="1890134"/>
+                          </a:xfrm>
+                          <a:prstGeom prst="rect">
+                            <a:avLst/>
+                          </a:prstGeom>
+                        </pic:spPr>
+                      </pic:pic>
+                    </a:graphicData>
+                  </a:graphic>
+                </wp:inline>
+              </w:drawing>
+            </w:r>
+          </w:p>
+          <w:p>
+            <w:pPr>
+              <w:rPr>
+                <w:i/>
+              </w:rPr>
+            </w:pPr>
+            <w:r>
+              <w:rPr>
+                <w:i/>
+              </w:rPr>
+              <w:t>Figure 11: Stats from 100 runs of the LOLZ problem with 40 bits and z=21. It’s worth noting that only 32 of the 100 runs found an optimal solution within 100 generations.</w:t>
+            </w:r>
+          </w:p>
+          <w:p/>
+        </w:tc>
+        <w:tc>
+          <w:tcPr>
+            <w:tcW w:w="4981" w:type="dxa"/>
+          </w:tcPr>
+          <w:p>
+            <w:r>
+              <w:rPr>
+                <w:noProof/>
+              </w:rPr>
+              <w:drawing>
+                <wp:inline distT="0" distB="0" distL="0" distR="0" wp14:anchorId="652921DF" wp14:editId="0C140DAB">
+                  <wp:extent cx="2520000" cy="1890134"/>
+                  <wp:effectExtent l="0" t="0" r="0" b="0"/>
+                  <wp:docPr id="13" name="Picture 13"/>
+                  <wp:cNvGraphicFramePr>
+                    <a:graphicFrameLocks xmlns:a="http://schemas.openxmlformats.org/drawingml/2006/main" noChangeAspect="1"/>
+                  </wp:cNvGraphicFramePr>
+                  <a:graphic xmlns:a="http://schemas.openxmlformats.org/drawingml/2006/main">
+                    <a:graphicData uri="http://schemas.openxmlformats.org/drawingml/2006/picture">
+                      <pic:pic xmlns:pic="http://schemas.openxmlformats.org/drawingml/2006/picture">
+                        <pic:nvPicPr>
+                          <pic:cNvPr id="13" name="plot15_lolz_p200.png"/>
+                          <pic:cNvPicPr/>
+                        </pic:nvPicPr>
+                        <pic:blipFill>
+                          <a:blip r:embed="rId15" cstate="print">
+                            <a:extLst>
+                              <a:ext uri="{28A0092B-C50C-407E-A947-70E740481C1C}">
+                                <a14:useLocalDpi xmlns:a14="http://schemas.microsoft.com/office/drawing/2010/main" val="0"/>
+                              </a:ext>
+                            </a:extLst>
+                          </a:blip>
+                          <a:stretch>
+                            <a:fillRect/>
+                          </a:stretch>
+                        </pic:blipFill>
+                        <pic:spPr>
+                          <a:xfrm>
+                            <a:off x="0" y="0"/>
+                            <a:ext cx="2520000" cy="1890134"/>
+                          </a:xfrm>
+                          <a:prstGeom prst="rect">
+                            <a:avLst/>
+                          </a:prstGeom>
+                        </pic:spPr>
+                      </pic:pic>
+                    </a:graphicData>
+                  </a:graphic>
+                </wp:inline>
+              </w:drawing>
+            </w:r>
+          </w:p>
+          <w:p>
+            <w:pPr>
+              <w:rPr>
+                <w:i/>
+              </w:rPr>
+            </w:pPr>
+            <w:r>
+              <w:rPr>
+                <w:i/>
+              </w:rPr>
+              <w:t xml:space="preserve">Figure 12: Same experiment as in Figure 11, but capped at 200 generations this time. The algorithm finds an answer in only 52 out of the 100 runs and the rest get stuck in local minima. In around half of the runs the algorithm finds zero prefixes to be good during evolution, but gets stuck when the </w:t>
+            </w:r>
+            <w:r>
+              <w:rPr>
+                <w:i/>
+              </w:rPr>
+              <w:t xml:space="preserve">raw </w:t>
+            </w:r>
+            <w:r>
+              <w:rPr>
+                <w:i/>
+              </w:rPr>
+              <w:t>score is capped at 21.</w:t>
+            </w:r>
+          </w:p>
+        </w:tc>
+      </w:tr>
+    </w:tbl>
     <w:p>
       <w:pPr>
         <w:pStyle w:val="Heading1"/>
@@ -1538,62 +1877,112 @@
         <w:t>Genetic encoding</w:t>
       </w:r>
     </w:p>
-    <w:p>
-      <w:r>
-        <w:rPr>
-          <w:noProof/>
-        </w:rPr>
-        <w:drawing>
-          <wp:inline distT="0" distB="0" distL="0" distR="0" wp14:anchorId="1753396E" wp14:editId="080894B4">
-            <wp:extent cx="2348346" cy="671678"/>
-            <wp:effectExtent l="0" t="0" r="0" b="0"/>
-            <wp:docPr id="14" name="Picture 14"/>
-            <wp:cNvGraphicFramePr>
-              <a:graphicFrameLocks xmlns:a="http://schemas.openxmlformats.org/drawingml/2006/main" noChangeAspect="1"/>
-            </wp:cNvGraphicFramePr>
-            <a:graphic xmlns:a="http://schemas.openxmlformats.org/drawingml/2006/main">
-              <a:graphicData uri="http://schemas.openxmlformats.org/drawingml/2006/picture">
-                <pic:pic xmlns:pic="http://schemas.openxmlformats.org/drawingml/2006/picture">
-                  <pic:nvPicPr>
-                    <pic:cNvPr id="14" name="surprising_sequences_genetic_encoding.png"/>
-                    <pic:cNvPicPr/>
-                  </pic:nvPicPr>
-                  <pic:blipFill>
-                    <a:blip r:embed="rId16">
-                      <a:extLst>
-                        <a:ext uri="{28A0092B-C50C-407E-A947-70E740481C1C}">
-                          <a14:useLocalDpi xmlns:a14="http://schemas.microsoft.com/office/drawing/2010/main" val="0"/>
-                        </a:ext>
-                      </a:extLst>
-                    </a:blip>
-                    <a:stretch>
-                      <a:fillRect/>
-                    </a:stretch>
-                  </pic:blipFill>
-                  <pic:spPr>
-                    <a:xfrm>
-                      <a:off x="0" y="0"/>
-                      <a:ext cx="2415718" cy="690948"/>
-                    </a:xfrm>
-                    <a:prstGeom prst="rect">
-                      <a:avLst/>
-                    </a:prstGeom>
-                  </pic:spPr>
-                </pic:pic>
-              </a:graphicData>
-            </a:graphic>
-          </wp:inline>
-        </w:drawing>
-      </w:r>
-    </w:p>
-    <w:p>
-      <w:r>
-        <w:t xml:space="preserve">Figure 13: </w:t>
-      </w:r>
-      <w:r>
-        <w:t>I chose a simple integer array representation for both the genotype and phenotype here, due to some problems with bit arrays when length * (alphabet size) isn’t a power of two.</w:t>
-      </w:r>
-    </w:p>
+    <w:tbl>
+      <w:tblPr>
+        <w:tblStyle w:val="TableGrid"/>
+        <w:tblW w:w="0" w:type="auto"/>
+        <w:tblBorders>
+          <w:top w:val="none" w:sz="0" w:space="0" w:color="auto"/>
+          <w:left w:val="none" w:sz="0" w:space="0" w:color="auto"/>
+          <w:bottom w:val="none" w:sz="0" w:space="0" w:color="auto"/>
+          <w:right w:val="none" w:sz="0" w:space="0" w:color="auto"/>
+          <w:insideH w:val="none" w:sz="0" w:space="0" w:color="auto"/>
+          <w:insideV w:val="none" w:sz="0" w:space="0" w:color="auto"/>
+        </w:tblBorders>
+        <w:tblLook w:val="04A0" w:firstRow="1" w:lastRow="0" w:firstColumn="1" w:lastColumn="0" w:noHBand="0" w:noVBand="1"/>
+      </w:tblPr>
+      <w:tblGrid>
+        <w:gridCol w:w="5106"/>
+        <w:gridCol w:w="4866"/>
+      </w:tblGrid>
+      <w:tr>
+        <w:tc>
+          <w:tcPr>
+            <w:tcW w:w="4981" w:type="dxa"/>
+          </w:tcPr>
+          <w:p>
+            <w:r>
+              <w:rPr>
+                <w:noProof/>
+              </w:rPr>
+              <w:drawing>
+                <wp:inline distT="0" distB="0" distL="0" distR="0" wp14:anchorId="127BD0BC" wp14:editId="33036F79">
+                  <wp:extent cx="3100082" cy="886691"/>
+                  <wp:effectExtent l="0" t="0" r="5080" b="8890"/>
+                  <wp:docPr id="14" name="Picture 14"/>
+                  <wp:cNvGraphicFramePr>
+                    <a:graphicFrameLocks xmlns:a="http://schemas.openxmlformats.org/drawingml/2006/main" noChangeAspect="1"/>
+                  </wp:cNvGraphicFramePr>
+                  <a:graphic xmlns:a="http://schemas.openxmlformats.org/drawingml/2006/main">
+                    <a:graphicData uri="http://schemas.openxmlformats.org/drawingml/2006/picture">
+                      <pic:pic xmlns:pic="http://schemas.openxmlformats.org/drawingml/2006/picture">
+                        <pic:nvPicPr>
+                          <pic:cNvPr id="14" name="surprising_sequences_genetic_encoding.png"/>
+                          <pic:cNvPicPr/>
+                        </pic:nvPicPr>
+                        <pic:blipFill>
+                          <a:blip r:embed="rId16">
+                            <a:extLst>
+                              <a:ext uri="{28A0092B-C50C-407E-A947-70E740481C1C}">
+                                <a14:useLocalDpi xmlns:a14="http://schemas.microsoft.com/office/drawing/2010/main" val="0"/>
+                              </a:ext>
+                            </a:extLst>
+                          </a:blip>
+                          <a:stretch>
+                            <a:fillRect/>
+                          </a:stretch>
+                        </pic:blipFill>
+                        <pic:spPr>
+                          <a:xfrm>
+                            <a:off x="0" y="0"/>
+                            <a:ext cx="3202066" cy="915861"/>
+                          </a:xfrm>
+                          <a:prstGeom prst="rect">
+                            <a:avLst/>
+                          </a:prstGeom>
+                        </pic:spPr>
+                      </pic:pic>
+                    </a:graphicData>
+                  </a:graphic>
+                </wp:inline>
+              </w:drawing>
+            </w:r>
+          </w:p>
+        </w:tc>
+        <w:tc>
+          <w:tcPr>
+            <w:tcW w:w="4981" w:type="dxa"/>
+          </w:tcPr>
+          <w:p>
+            <w:pPr>
+              <w:rPr>
+                <w:i/>
+              </w:rPr>
+            </w:pPr>
+            <w:r>
+              <w:rPr>
+                <w:i/>
+              </w:rPr>
+              <w:t xml:space="preserve">Figure 13: I chose a simple integer array representation for both the genotype and phenotype here, due to some problems with bit arrays when </w:t>
+            </w:r>
+            <m:oMath>
+              <m:r>
+                <w:rPr>
+                  <w:rFonts w:ascii="Cambria Math" w:hAnsi="Cambria Math"/>
+                </w:rPr>
+                <m:t>length * (alphabet size)</m:t>
+              </m:r>
+            </m:oMath>
+            <w:r>
+              <w:rPr>
+                <w:i/>
+              </w:rPr>
+              <w:t xml:space="preserve"> isn’t a power of two.</w:t>
+            </w:r>
+          </w:p>
+        </w:tc>
+      </w:tr>
+    </w:tbl>
     <w:p>
       <w:pPr>
         <w:pStyle w:val="Heading2"/>
@@ -1604,38 +1993,78 @@
       </w:r>
     </w:p>
     <w:p>
-      <w:r>
-        <w:t>The fitness function checks the number of repeating patterns. A pattern is repeating if there is more than one instance of (A, d, B). This is checked with a for loop within a for loop, where the outer loop iterates over start indexes and inner loop iterates over the distance, d. The fitness value becomes</w:t>
-      </w:r>
-    </w:p>
-    <w:p>
       <w:pPr>
         <w:rPr>
           <w:rFonts w:eastAsiaTheme="minorEastAsia"/>
         </w:rPr>
       </w:pPr>
-      <m:oMathPara>
-        <m:oMath>
-          <m:r>
-            <w:rPr>
-              <w:rFonts w:ascii="Cambria Math" w:hAnsi="Cambria Math"/>
-            </w:rPr>
-            <m:t>1/(1+e)</m:t>
-          </m:r>
-        </m:oMath>
-      </m:oMathPara>
-    </w:p>
-    <w:p>
-      <w:pPr>
+      <w:r>
+        <w:t xml:space="preserve">The fitness function checks the number of repeating patterns. A pattern is repeating if there is more than one instance of </w:t>
+      </w:r>
+      <m:oMath>
+        <m:r>
+          <w:rPr>
+            <w:rFonts w:ascii="Cambria Math" w:hAnsi="Cambria Math"/>
+          </w:rPr>
+          <m:t>(A, d, B)</m:t>
+        </m:r>
+      </m:oMath>
+      <w:r>
+        <w:t xml:space="preserve">. This is checked with a for loop within a for loop, where the outer loop iterates over start indexes and inner loop iterates over the distance, </w:t>
+      </w:r>
+      <m:oMath>
+        <m:r>
+          <w:rPr>
+            <w:rFonts w:ascii="Cambria Math" w:hAnsi="Cambria Math"/>
+          </w:rPr>
+          <m:t>d</m:t>
+        </m:r>
+      </m:oMath>
+      <w:r>
+        <w:t>. The fitness value becomes</w:t>
+      </w:r>
+      <w:r>
+        <w:t xml:space="preserve"> </w:t>
+      </w:r>
+      <m:oMath>
+        <m:f>
+          <m:fPr>
+            <m:ctrlPr>
+              <w:rPr>
+                <w:rFonts w:ascii="Cambria Math" w:hAnsi="Cambria Math"/>
+                <w:i/>
+              </w:rPr>
+            </m:ctrlPr>
+          </m:fPr>
+          <m:num>
+            <m:r>
+              <w:rPr>
+                <w:rFonts w:ascii="Cambria Math" w:hAnsi="Cambria Math"/>
+              </w:rPr>
+              <m:t>1</m:t>
+            </m:r>
+          </m:num>
+          <m:den>
+            <m:r>
+              <w:rPr>
+                <w:rFonts w:ascii="Cambria Math" w:hAnsi="Cambria Math"/>
+              </w:rPr>
+              <m:t>1+e</m:t>
+            </m:r>
+          </m:den>
+        </m:f>
+      </m:oMath>
+      <w:r>
         <w:rPr>
           <w:rFonts w:eastAsiaTheme="minorEastAsia"/>
         </w:rPr>
-      </w:pPr>
+        <w:t xml:space="preserve"> w</w:t>
+      </w:r>
       <w:r>
         <w:rPr>
           <w:rFonts w:eastAsiaTheme="minorEastAsia"/>
         </w:rPr>
-        <w:t xml:space="preserve">Where </w:t>
+        <w:t xml:space="preserve">here </w:t>
       </w:r>
       <m:oMath>
         <m:r>
@@ -1662,7 +2091,19 @@
         <w:rPr>
           <w:rFonts w:eastAsiaTheme="minorEastAsia"/>
         </w:rPr>
-        <w:t xml:space="preserve">. This way, the fitness function yields 1 when a pattern is surprising, i.e. when it is a solution to the </w:t>
+        <w:t xml:space="preserve">. This way, the fitness function yields 1 when a pattern is surprising, i.e. when it </w:t>
+      </w:r>
+      <w:r>
+        <w:rPr>
+          <w:rFonts w:eastAsiaTheme="minorEastAsia"/>
+        </w:rPr>
+        <w:t xml:space="preserve">has no collisions and </w:t>
+      </w:r>
+      <w:r>
+        <w:rPr>
+          <w:rFonts w:eastAsiaTheme="minorEastAsia"/>
+        </w:rPr>
+        <w:t xml:space="preserve">is a solution to the </w:t>
       </w:r>
       <w:r>
         <w:rPr>
@@ -1701,8 +2142,24 @@
         <w:rPr>
           <w:rFonts w:eastAsiaTheme="minorEastAsia"/>
         </w:rPr>
-        <w:t xml:space="preserve"> surprising patterns, the inner loop (for distance) is restricted to a single iteration, so that only the shortest distance d is considered.</w:t>
-      </w:r>
+        <w:t xml:space="preserve"> surprising patterns, the inner loop (for distance) is restricted to a single iteration, so that only the shortest distance </w:t>
+      </w:r>
+      <m:oMath>
+        <m:r>
+          <w:rPr>
+            <w:rFonts w:ascii="Cambria Math" w:eastAsiaTheme="minorEastAsia" w:hAnsi="Cambria Math"/>
+          </w:rPr>
+          <m:t>d</m:t>
+        </m:r>
+      </m:oMath>
+      <w:r>
+        <w:rPr>
+          <w:rFonts w:eastAsiaTheme="minorEastAsia"/>
+        </w:rPr>
+        <w:t xml:space="preserve"> is considered.</w:t>
+      </w:r>
+      <w:bookmarkStart w:id="0" w:name="_GoBack"/>
+      <w:bookmarkEnd w:id="0"/>
     </w:p>
     <w:p>
       <w:pPr>
@@ -1726,10 +2183,10 @@
       </w:tblPr>
       <w:tblGrid>
         <w:gridCol w:w="440"/>
-        <w:gridCol w:w="1165"/>
-        <w:gridCol w:w="767"/>
-        <w:gridCol w:w="551"/>
-        <w:gridCol w:w="6473"/>
+        <w:gridCol w:w="1189"/>
+        <w:gridCol w:w="776"/>
+        <w:gridCol w:w="521"/>
+        <w:gridCol w:w="6707"/>
       </w:tblGrid>
       <w:tr>
         <w:tc>
@@ -1737,7 +2194,15 @@
             <w:tcW w:w="440" w:type="dxa"/>
           </w:tcPr>
           <w:p>
-            <w:r>
+            <w:pPr>
+              <w:rPr>
+                <w:b/>
+              </w:rPr>
+            </w:pPr>
+            <w:r>
+              <w:rPr>
+                <w:b/>
+              </w:rPr>
               <w:t>S</w:t>
             </w:r>
           </w:p>
@@ -1747,7 +2212,15 @@
             <w:tcW w:w="1189" w:type="dxa"/>
           </w:tcPr>
           <w:p>
-            <w:r>
+            <w:pPr>
+              <w:rPr>
+                <w:b/>
+              </w:rPr>
+            </w:pPr>
+            <w:r>
+              <w:rPr>
+                <w:b/>
+              </w:rPr>
               <w:t>Pop’ size</w:t>
             </w:r>
           </w:p>
@@ -1757,7 +2230,15 @@
             <w:tcW w:w="776" w:type="dxa"/>
           </w:tcPr>
           <w:p>
-            <w:r>
+            <w:pPr>
+              <w:rPr>
+                <w:b/>
+              </w:rPr>
+            </w:pPr>
+            <w:r>
+              <w:rPr>
+                <w:b/>
+              </w:rPr>
               <w:t># gen</w:t>
             </w:r>
           </w:p>
@@ -1767,7 +2248,15 @@
             <w:tcW w:w="284" w:type="dxa"/>
           </w:tcPr>
           <w:p>
-            <w:r>
+            <w:pPr>
+              <w:rPr>
+                <w:b/>
+              </w:rPr>
+            </w:pPr>
+            <w:r>
+              <w:rPr>
+                <w:b/>
+              </w:rPr>
               <w:t>L</w:t>
             </w:r>
           </w:p>
@@ -1777,7 +2266,15 @@
             <w:tcW w:w="6707" w:type="dxa"/>
           </w:tcPr>
           <w:p>
-            <w:r>
+            <w:pPr>
+              <w:rPr>
+                <w:b/>
+              </w:rPr>
+            </w:pPr>
+            <w:r>
+              <w:rPr>
+                <w:b/>
+              </w:rPr>
               <w:t>Sequence found</w:t>
             </w:r>
           </w:p>
@@ -1789,7 +2286,15 @@
             <w:tcW w:w="440" w:type="dxa"/>
           </w:tcPr>
           <w:p>
-            <w:r>
+            <w:pPr>
+              <w:rPr>
+                <w:sz w:val="20"/>
+              </w:rPr>
+            </w:pPr>
+            <w:r>
+              <w:rPr>
+                <w:sz w:val="20"/>
+              </w:rPr>
               <w:t>3</w:t>
             </w:r>
           </w:p>
@@ -1799,7 +2304,15 @@
             <w:tcW w:w="1189" w:type="dxa"/>
           </w:tcPr>
           <w:p>
-            <w:r>
+            <w:pPr>
+              <w:rPr>
+                <w:sz w:val="20"/>
+              </w:rPr>
+            </w:pPr>
+            <w:r>
+              <w:rPr>
+                <w:sz w:val="20"/>
+              </w:rPr>
               <w:t>100</w:t>
             </w:r>
           </w:p>
@@ -1809,7 +2322,15 @@
             <w:tcW w:w="776" w:type="dxa"/>
           </w:tcPr>
           <w:p>
-            <w:r>
+            <w:pPr>
+              <w:rPr>
+                <w:sz w:val="20"/>
+              </w:rPr>
+            </w:pPr>
+            <w:r>
+              <w:rPr>
+                <w:sz w:val="20"/>
+              </w:rPr>
               <w:t>0</w:t>
             </w:r>
           </w:p>
@@ -1819,7 +2340,15 @@
             <w:tcW w:w="284" w:type="dxa"/>
           </w:tcPr>
           <w:p>
-            <w:r>
+            <w:pPr>
+              <w:rPr>
+                <w:sz w:val="20"/>
+              </w:rPr>
+            </w:pPr>
+            <w:r>
+              <w:rPr>
+                <w:sz w:val="20"/>
+              </w:rPr>
               <w:t>10</w:t>
             </w:r>
           </w:p>
@@ -1829,7 +2358,15 @@
             <w:tcW w:w="6707" w:type="dxa"/>
           </w:tcPr>
           <w:p>
-            <w:r>
+            <w:pPr>
+              <w:rPr>
+                <w:sz w:val="20"/>
+              </w:rPr>
+            </w:pPr>
+            <w:r>
+              <w:rPr>
+                <w:sz w:val="20"/>
+              </w:rPr>
               <w:t>1, 0, 0, 1, 1, 2, 2, 0, 2, 1</w:t>
             </w:r>
           </w:p>
@@ -1841,7 +2378,15 @@
             <w:tcW w:w="440" w:type="dxa"/>
           </w:tcPr>
           <w:p>
-            <w:r>
+            <w:pPr>
+              <w:rPr>
+                <w:sz w:val="20"/>
+              </w:rPr>
+            </w:pPr>
+            <w:r>
+              <w:rPr>
+                <w:sz w:val="20"/>
+              </w:rPr>
               <w:t>5</w:t>
             </w:r>
           </w:p>
@@ -1851,7 +2396,15 @@
             <w:tcW w:w="1189" w:type="dxa"/>
           </w:tcPr>
           <w:p>
-            <w:r>
+            <w:pPr>
+              <w:rPr>
+                <w:sz w:val="20"/>
+              </w:rPr>
+            </w:pPr>
+            <w:r>
+              <w:rPr>
+                <w:sz w:val="20"/>
+              </w:rPr>
               <w:t>100</w:t>
             </w:r>
           </w:p>
@@ -1861,7 +2414,15 @@
             <w:tcW w:w="776" w:type="dxa"/>
           </w:tcPr>
           <w:p>
-            <w:r>
+            <w:pPr>
+              <w:rPr>
+                <w:sz w:val="20"/>
+              </w:rPr>
+            </w:pPr>
+            <w:r>
+              <w:rPr>
+                <w:sz w:val="20"/>
+              </w:rPr>
               <w:t>5</w:t>
             </w:r>
           </w:p>
@@ -1871,7 +2432,15 @@
             <w:tcW w:w="284" w:type="dxa"/>
           </w:tcPr>
           <w:p>
-            <w:r>
+            <w:pPr>
+              <w:rPr>
+                <w:sz w:val="20"/>
+              </w:rPr>
+            </w:pPr>
+            <w:r>
+              <w:rPr>
+                <w:sz w:val="20"/>
+              </w:rPr>
               <w:t>26</w:t>
             </w:r>
           </w:p>
@@ -1881,7 +2450,15 @@
             <w:tcW w:w="6707" w:type="dxa"/>
           </w:tcPr>
           <w:p>
-            <w:r>
+            <w:pPr>
+              <w:rPr>
+                <w:sz w:val="20"/>
+              </w:rPr>
+            </w:pPr>
+            <w:r>
+              <w:rPr>
+                <w:sz w:val="20"/>
+              </w:rPr>
               <w:t>4, 3, 3, 0, 3, 2, 3, 4, 1, 4, 0, 2, 1, 2, 4, 4, 2, 2, 0, 0, 1, 1, 3, 1, 0, 4</w:t>
             </w:r>
           </w:p>
@@ -1893,7 +2470,15 @@
             <w:tcW w:w="440" w:type="dxa"/>
           </w:tcPr>
           <w:p>
-            <w:r>
+            <w:pPr>
+              <w:rPr>
+                <w:sz w:val="20"/>
+              </w:rPr>
+            </w:pPr>
+            <w:r>
+              <w:rPr>
+                <w:sz w:val="20"/>
+              </w:rPr>
               <w:t>10</w:t>
             </w:r>
           </w:p>
@@ -1903,7 +2488,15 @@
             <w:tcW w:w="1189" w:type="dxa"/>
           </w:tcPr>
           <w:p>
-            <w:r>
+            <w:pPr>
+              <w:rPr>
+                <w:sz w:val="20"/>
+              </w:rPr>
+            </w:pPr>
+            <w:r>
+              <w:rPr>
+                <w:sz w:val="20"/>
+              </w:rPr>
               <w:t>200</w:t>
             </w:r>
           </w:p>
@@ -1913,11 +2506,17 @@
             <w:tcW w:w="776" w:type="dxa"/>
           </w:tcPr>
           <w:p>
-            <w:r>
+            <w:pPr>
+              <w:rPr>
+                <w:sz w:val="20"/>
+              </w:rPr>
+            </w:pPr>
+            <w:r>
+              <w:rPr>
+                <w:sz w:val="20"/>
+              </w:rPr>
               <w:t>26</w:t>
             </w:r>
-            <w:bookmarkStart w:id="0" w:name="_GoBack"/>
-            <w:bookmarkEnd w:id="0"/>
           </w:p>
         </w:tc>
         <w:tc>
@@ -1927,10 +2526,13 @@
           <w:p>
             <w:pPr>
               <w:rPr>
-                <w:sz w:val="12"/>
-              </w:rPr>
-            </w:pPr>
-            <w:r>
+                <w:sz w:val="20"/>
+              </w:rPr>
+            </w:pPr>
+            <w:r>
+              <w:rPr>
+                <w:sz w:val="20"/>
+              </w:rPr>
               <w:t>95</w:t>
             </w:r>
           </w:p>
@@ -1960,7 +2562,15 @@
             <w:tcW w:w="440" w:type="dxa"/>
           </w:tcPr>
           <w:p>
-            <w:r>
+            <w:pPr>
+              <w:rPr>
+                <w:sz w:val="20"/>
+              </w:rPr>
+            </w:pPr>
+            <w:r>
+              <w:rPr>
+                <w:sz w:val="20"/>
+              </w:rPr>
               <w:t>15</w:t>
             </w:r>
           </w:p>
@@ -1970,7 +2580,15 @@
             <w:tcW w:w="1189" w:type="dxa"/>
           </w:tcPr>
           <w:p>
-            <w:r>
+            <w:pPr>
+              <w:rPr>
+                <w:sz w:val="20"/>
+              </w:rPr>
+            </w:pPr>
+            <w:r>
+              <w:rPr>
+                <w:sz w:val="20"/>
+              </w:rPr>
               <w:t>300</w:t>
             </w:r>
           </w:p>
@@ -1980,7 +2598,15 @@
             <w:tcW w:w="776" w:type="dxa"/>
           </w:tcPr>
           <w:p>
-            <w:r>
+            <w:pPr>
+              <w:rPr>
+                <w:sz w:val="20"/>
+              </w:rPr>
+            </w:pPr>
+            <w:r>
+              <w:rPr>
+                <w:sz w:val="20"/>
+              </w:rPr>
               <w:t>73</w:t>
             </w:r>
           </w:p>
@@ -1990,7 +2616,15 @@
             <w:tcW w:w="284" w:type="dxa"/>
           </w:tcPr>
           <w:p>
-            <w:r>
+            <w:pPr>
+              <w:rPr>
+                <w:sz w:val="20"/>
+              </w:rPr>
+            </w:pPr>
+            <w:r>
+              <w:rPr>
+                <w:sz w:val="20"/>
+              </w:rPr>
               <w:t>207</w:t>
             </w:r>
           </w:p>
@@ -2020,7 +2654,15 @@
             <w:tcW w:w="440" w:type="dxa"/>
           </w:tcPr>
           <w:p>
-            <w:r>
+            <w:pPr>
+              <w:rPr>
+                <w:sz w:val="20"/>
+              </w:rPr>
+            </w:pPr>
+            <w:r>
+              <w:rPr>
+                <w:sz w:val="20"/>
+              </w:rPr>
               <w:t>20</w:t>
             </w:r>
           </w:p>
@@ -2030,7 +2672,15 @@
             <w:tcW w:w="1189" w:type="dxa"/>
           </w:tcPr>
           <w:p>
-            <w:r>
+            <w:pPr>
+              <w:rPr>
+                <w:sz w:val="20"/>
+              </w:rPr>
+            </w:pPr>
+            <w:r>
+              <w:rPr>
+                <w:sz w:val="20"/>
+              </w:rPr>
               <w:t>400</w:t>
             </w:r>
           </w:p>
@@ -2040,7 +2690,15 @@
             <w:tcW w:w="776" w:type="dxa"/>
           </w:tcPr>
           <w:p>
-            <w:r>
+            <w:pPr>
+              <w:rPr>
+                <w:sz w:val="20"/>
+              </w:rPr>
+            </w:pPr>
+            <w:r>
+              <w:rPr>
+                <w:sz w:val="20"/>
+              </w:rPr>
               <w:t>159</w:t>
             </w:r>
           </w:p>
@@ -2050,7 +2708,15 @@
             <w:tcW w:w="284" w:type="dxa"/>
           </w:tcPr>
           <w:p>
-            <w:r>
+            <w:pPr>
+              <w:rPr>
+                <w:sz w:val="20"/>
+              </w:rPr>
+            </w:pPr>
+            <w:r>
+              <w:rPr>
+                <w:sz w:val="20"/>
+              </w:rPr>
               <w:t>355</w:t>
             </w:r>
           </w:p>
@@ -2067,7 +2733,7 @@
             </w:pPr>
             <w:r>
               <w:rPr>
-                <w:sz w:val="8"/>
+                <w:sz w:val="10"/>
               </w:rPr>
               <w:t>14, 14, 1, 9, 6, 0, 4, 18, 19, 18, 16, 7, 6, 11, 14, 11, 3, 2, 0, 16, 11, 16, 0, 6, 14, 17, 7, 19, 7, 8, 19, 14, 6, 10, 18, 14, 3, 3, 11, 8, 11, 18, 15, 14, 4, 1, 13, 14, 15, 8, 5, 9, 3, 16, 16, 9, 8, 6, 8, 10, 7, 13, 9, 9, 7, 9, 16, 10, 16, 5, 19, 6, 17, 3, 12, 4, 5, 7, 11, 11, 0, 5, 17, 19, 11, 17, 14, 16, 14, 19, 3, 18, 5, 15, 1, 3, 8, 17, 12, 6, 1, 11, 4, 2, 2, 8, 8, 4, 11, 5, 10, 19, 19, 10, 4, 17, 4, 7, 3, 10, 12, 16, 8, 9, 10, 9, 13, 8, 18, 12, 12, 1, 5, 13, 10, 5, 18, 4, 8, 13, 1, 8, 12, 17, 18, 11, 9, 17, 2, 17, 17, 16, 3, 7, 10, 17, 10, 6, 5, 3, 6, 18, 6, 12, 9, 4, 3, 15, 15, 4, 16,4, 15, 7, 7, 14, 8, 7, 2, 1, 2, 9, 19, 13, 13, 16, 6, 3, 17, 1, 18, 7, 17, 15, 11, 6, 9, 2, 5, 8, 16, 13, 3, 9, 0, 13, 7, 0, 7, 12, 10, 2, 15, 2, 19,15, 3, 19, 17, 6, 6, 19, 4, 9, 15, 9, 12, 14, 9, 11, 7, 16, 2, 14, 7, 1, 19, 8, 1, 12, 15, 6, 13, 19, 0, 18, 9, 5, 4, 14, 13, 5, 6, 16, 12, 19, 12, 0, 14, 0, 19, 16, 15, 13, 17, 8, 2, 13, 12, 5, 5, 1, 16, 1, 7, 4, 0, 0, 3, 1, 14, 12, 8, 0, 1, 15, 5, 11, 15, 19, 1, 17, 11, 1, 10, 15, 12, 2, 7, 18, 8, 3, 14, 18, 17, 13, 0, 2, 3, 4, 12, 3, 0, 17, 5, 16, 19, 2, 10, 10, 14, 5, 14, 2, 18, 0, 11, 12, 18, 1, 4, 4, 19, 9, 18, 10, 11, 13, 4, 10, 13, 11, 2, 4, 6, 7, 15, 0, 12, 11, 10, 1, 0, 10, 0</w:t>
             </w:r>
@@ -2090,326 +2756,573 @@
         <w:tblLook w:val="04A0" w:firstRow="1" w:lastRow="0" w:firstColumn="1" w:lastColumn="0" w:noHBand="0" w:noVBand="1"/>
       </w:tblPr>
       <w:tblGrid>
-        <w:gridCol w:w="441"/>
-        <w:gridCol w:w="1175"/>
-        <w:gridCol w:w="770"/>
-        <w:gridCol w:w="440"/>
-        <w:gridCol w:w="6570"/>
+        <w:gridCol w:w="445"/>
+        <w:gridCol w:w="1203"/>
+        <w:gridCol w:w="785"/>
+        <w:gridCol w:w="424"/>
+        <w:gridCol w:w="6791"/>
       </w:tblGrid>
       <w:tr>
-        <w:tc>
-          <w:tcPr>
-            <w:tcW w:w="440" w:type="dxa"/>
-          </w:tcPr>
-          <w:p>
-            <w:r>
+        <w:trPr>
+          <w:trHeight w:val="286"/>
+        </w:trPr>
+        <w:tc>
+          <w:tcPr>
+            <w:tcW w:w="445" w:type="dxa"/>
+          </w:tcPr>
+          <w:p>
+            <w:pPr>
+              <w:rPr>
+                <w:b/>
+              </w:rPr>
+            </w:pPr>
+            <w:r>
+              <w:rPr>
+                <w:b/>
+              </w:rPr>
               <w:t>S</w:t>
             </w:r>
           </w:p>
         </w:tc>
         <w:tc>
           <w:tcPr>
-            <w:tcW w:w="1189" w:type="dxa"/>
-          </w:tcPr>
-          <w:p>
-            <w:r>
+            <w:tcW w:w="1203" w:type="dxa"/>
+          </w:tcPr>
+          <w:p>
+            <w:pPr>
+              <w:rPr>
+                <w:b/>
+              </w:rPr>
+            </w:pPr>
+            <w:r>
+              <w:rPr>
+                <w:b/>
+              </w:rPr>
               <w:t>Pop’ size</w:t>
             </w:r>
           </w:p>
         </w:tc>
         <w:tc>
           <w:tcPr>
-            <w:tcW w:w="776" w:type="dxa"/>
-          </w:tcPr>
-          <w:p>
-            <w:r>
+            <w:tcW w:w="785" w:type="dxa"/>
+          </w:tcPr>
+          <w:p>
+            <w:pPr>
+              <w:rPr>
+                <w:b/>
+              </w:rPr>
+            </w:pPr>
+            <w:r>
+              <w:rPr>
+                <w:b/>
+              </w:rPr>
               <w:t># gen</w:t>
             </w:r>
           </w:p>
         </w:tc>
         <w:tc>
           <w:tcPr>
-            <w:tcW w:w="284" w:type="dxa"/>
-          </w:tcPr>
-          <w:p>
-            <w:r>
+            <w:tcW w:w="424" w:type="dxa"/>
+          </w:tcPr>
+          <w:p>
+            <w:pPr>
+              <w:rPr>
+                <w:b/>
+              </w:rPr>
+            </w:pPr>
+            <w:r>
+              <w:rPr>
+                <w:b/>
+              </w:rPr>
               <w:t>L</w:t>
             </w:r>
           </w:p>
         </w:tc>
         <w:tc>
           <w:tcPr>
-            <w:tcW w:w="6707" w:type="dxa"/>
-          </w:tcPr>
-          <w:p>
-            <w:r>
+            <w:tcW w:w="6791" w:type="dxa"/>
+          </w:tcPr>
+          <w:p>
+            <w:pPr>
+              <w:rPr>
+                <w:b/>
+              </w:rPr>
+            </w:pPr>
+            <w:r>
+              <w:rPr>
+                <w:b/>
+              </w:rPr>
               <w:t>Sequence found</w:t>
             </w:r>
           </w:p>
         </w:tc>
       </w:tr>
       <w:tr>
-        <w:tc>
-          <w:tcPr>
-            <w:tcW w:w="440" w:type="dxa"/>
-          </w:tcPr>
-          <w:p>
-            <w:r>
+        <w:trPr>
+          <w:trHeight w:val="251"/>
+        </w:trPr>
+        <w:tc>
+          <w:tcPr>
+            <w:tcW w:w="445" w:type="dxa"/>
+          </w:tcPr>
+          <w:p>
+            <w:pPr>
+              <w:rPr>
+                <w:sz w:val="20"/>
+              </w:rPr>
+            </w:pPr>
+            <w:r>
+              <w:rPr>
+                <w:sz w:val="20"/>
+              </w:rPr>
               <w:t>3</w:t>
             </w:r>
           </w:p>
         </w:tc>
         <w:tc>
           <w:tcPr>
-            <w:tcW w:w="1189" w:type="dxa"/>
-          </w:tcPr>
-          <w:p>
-            <w:r>
+            <w:tcW w:w="1203" w:type="dxa"/>
+          </w:tcPr>
+          <w:p>
+            <w:pPr>
+              <w:rPr>
+                <w:sz w:val="20"/>
+              </w:rPr>
+            </w:pPr>
+            <w:r>
+              <w:rPr>
+                <w:sz w:val="20"/>
+              </w:rPr>
               <w:t>100</w:t>
             </w:r>
           </w:p>
         </w:tc>
         <w:tc>
           <w:tcPr>
-            <w:tcW w:w="776" w:type="dxa"/>
-          </w:tcPr>
-          <w:p>
-            <w:r>
+            <w:tcW w:w="785" w:type="dxa"/>
+          </w:tcPr>
+          <w:p>
+            <w:pPr>
+              <w:rPr>
+                <w:sz w:val="20"/>
+              </w:rPr>
+            </w:pPr>
+            <w:r>
+              <w:rPr>
+                <w:sz w:val="20"/>
+              </w:rPr>
               <w:t>0</w:t>
             </w:r>
           </w:p>
         </w:tc>
         <w:tc>
           <w:tcPr>
-            <w:tcW w:w="284" w:type="dxa"/>
-          </w:tcPr>
-          <w:p>
-            <w:r>
+            <w:tcW w:w="424" w:type="dxa"/>
+          </w:tcPr>
+          <w:p>
+            <w:pPr>
+              <w:rPr>
+                <w:sz w:val="20"/>
+              </w:rPr>
+            </w:pPr>
+            <w:r>
+              <w:rPr>
+                <w:sz w:val="20"/>
+              </w:rPr>
               <w:t>7</w:t>
             </w:r>
           </w:p>
         </w:tc>
         <w:tc>
           <w:tcPr>
-            <w:tcW w:w="6707" w:type="dxa"/>
-          </w:tcPr>
-          <w:p>
-            <w:r>
+            <w:tcW w:w="6791" w:type="dxa"/>
+          </w:tcPr>
+          <w:p>
+            <w:pPr>
+              <w:rPr>
+                <w:sz w:val="20"/>
+              </w:rPr>
+            </w:pPr>
+            <w:r>
+              <w:rPr>
+                <w:sz w:val="20"/>
+              </w:rPr>
               <w:t>2, 0, 1, 2, 1, 0, 0</w:t>
             </w:r>
           </w:p>
         </w:tc>
       </w:tr>
       <w:tr>
-        <w:tc>
-          <w:tcPr>
-            <w:tcW w:w="440" w:type="dxa"/>
-          </w:tcPr>
-          <w:p>
-            <w:r>
+        <w:trPr>
+          <w:trHeight w:val="251"/>
+        </w:trPr>
+        <w:tc>
+          <w:tcPr>
+            <w:tcW w:w="445" w:type="dxa"/>
+          </w:tcPr>
+          <w:p>
+            <w:pPr>
+              <w:rPr>
+                <w:sz w:val="20"/>
+              </w:rPr>
+            </w:pPr>
+            <w:r>
+              <w:rPr>
+                <w:sz w:val="20"/>
+              </w:rPr>
               <w:t>5</w:t>
             </w:r>
           </w:p>
         </w:tc>
         <w:tc>
           <w:tcPr>
-            <w:tcW w:w="1189" w:type="dxa"/>
-          </w:tcPr>
-          <w:p>
-            <w:r>
+            <w:tcW w:w="1203" w:type="dxa"/>
+          </w:tcPr>
+          <w:p>
+            <w:pPr>
+              <w:rPr>
+                <w:sz w:val="20"/>
+              </w:rPr>
+            </w:pPr>
+            <w:r>
+              <w:rPr>
+                <w:sz w:val="20"/>
+              </w:rPr>
               <w:t>100</w:t>
             </w:r>
           </w:p>
         </w:tc>
         <w:tc>
           <w:tcPr>
-            <w:tcW w:w="776" w:type="dxa"/>
-          </w:tcPr>
-          <w:p>
-            <w:r>
+            <w:tcW w:w="785" w:type="dxa"/>
+          </w:tcPr>
+          <w:p>
+            <w:pPr>
+              <w:rPr>
+                <w:sz w:val="20"/>
+              </w:rPr>
+            </w:pPr>
+            <w:r>
+              <w:rPr>
+                <w:sz w:val="20"/>
+              </w:rPr>
               <w:t>30</w:t>
             </w:r>
           </w:p>
         </w:tc>
         <w:tc>
           <w:tcPr>
-            <w:tcW w:w="284" w:type="dxa"/>
-          </w:tcPr>
-          <w:p>
-            <w:r>
+            <w:tcW w:w="424" w:type="dxa"/>
+          </w:tcPr>
+          <w:p>
+            <w:pPr>
+              <w:rPr>
+                <w:sz w:val="20"/>
+              </w:rPr>
+            </w:pPr>
+            <w:r>
+              <w:rPr>
+                <w:sz w:val="20"/>
+              </w:rPr>
               <w:t>12</w:t>
             </w:r>
           </w:p>
         </w:tc>
         <w:tc>
           <w:tcPr>
-            <w:tcW w:w="6707" w:type="dxa"/>
-          </w:tcPr>
-          <w:p>
-            <w:r>
+            <w:tcW w:w="6791" w:type="dxa"/>
+          </w:tcPr>
+          <w:p>
+            <w:pPr>
+              <w:rPr>
+                <w:sz w:val="20"/>
+              </w:rPr>
+            </w:pPr>
+            <w:r>
+              <w:rPr>
+                <w:sz w:val="20"/>
+              </w:rPr>
               <w:t>0, 3, 1, 4, 1, 0, 4, 2, 2, 0, 1, 3</w:t>
             </w:r>
           </w:p>
         </w:tc>
       </w:tr>
       <w:tr>
-        <w:tc>
-          <w:tcPr>
-            <w:tcW w:w="440" w:type="dxa"/>
-          </w:tcPr>
-          <w:p>
-            <w:r>
+        <w:trPr>
+          <w:trHeight w:val="251"/>
+        </w:trPr>
+        <w:tc>
+          <w:tcPr>
+            <w:tcW w:w="445" w:type="dxa"/>
+          </w:tcPr>
+          <w:p>
+            <w:pPr>
+              <w:rPr>
+                <w:sz w:val="20"/>
+              </w:rPr>
+            </w:pPr>
+            <w:r>
+              <w:rPr>
+                <w:sz w:val="20"/>
+              </w:rPr>
               <w:t>10</w:t>
             </w:r>
           </w:p>
         </w:tc>
         <w:tc>
           <w:tcPr>
-            <w:tcW w:w="1189" w:type="dxa"/>
-          </w:tcPr>
-          <w:p>
-            <w:r>
+            <w:tcW w:w="1203" w:type="dxa"/>
+          </w:tcPr>
+          <w:p>
+            <w:pPr>
+              <w:rPr>
+                <w:sz w:val="20"/>
+              </w:rPr>
+            </w:pPr>
+            <w:r>
+              <w:rPr>
+                <w:sz w:val="20"/>
+              </w:rPr>
               <w:t>200</w:t>
             </w:r>
           </w:p>
         </w:tc>
         <w:tc>
           <w:tcPr>
-            <w:tcW w:w="776" w:type="dxa"/>
-          </w:tcPr>
-          <w:p>
-            <w:r>
+            <w:tcW w:w="785" w:type="dxa"/>
+          </w:tcPr>
+          <w:p>
+            <w:pPr>
+              <w:rPr>
+                <w:sz w:val="20"/>
+              </w:rPr>
+            </w:pPr>
+            <w:r>
+              <w:rPr>
+                <w:sz w:val="20"/>
+              </w:rPr>
               <w:t>34</w:t>
             </w:r>
           </w:p>
         </w:tc>
         <w:tc>
           <w:tcPr>
-            <w:tcW w:w="284" w:type="dxa"/>
-          </w:tcPr>
-          <w:p>
-            <w:r>
+            <w:tcW w:w="424" w:type="dxa"/>
+          </w:tcPr>
+          <w:p>
+            <w:pPr>
+              <w:rPr>
+                <w:sz w:val="20"/>
+              </w:rPr>
+            </w:pPr>
+            <w:r>
+              <w:rPr>
+                <w:sz w:val="20"/>
+              </w:rPr>
               <w:t>25</w:t>
             </w:r>
           </w:p>
         </w:tc>
         <w:tc>
           <w:tcPr>
-            <w:tcW w:w="6707" w:type="dxa"/>
-          </w:tcPr>
-          <w:p>
-            <w:r>
-              <w:t xml:space="preserve">4, 5, 1, 2, 3, 7, 0, 8, 2, 8, 4, 1, 6, 7, </w:t>
-            </w:r>
-            <w:r>
-              <w:t>5, 3, 6, 5, 9, 9, 7, 3, 2, 1, 0</w:t>
+            <w:tcW w:w="6791" w:type="dxa"/>
+          </w:tcPr>
+          <w:p>
+            <w:pPr>
+              <w:rPr>
+                <w:sz w:val="20"/>
+              </w:rPr>
+            </w:pPr>
+            <w:r>
+              <w:rPr>
+                <w:sz w:val="20"/>
+              </w:rPr>
+              <w:t>4, 5, 1, 2, 3, 7, 0, 8, 2, 8, 4, 1, 6, 7, 5, 3, 6, 5, 9, 9, 7, 3, 2, 1, 0</w:t>
             </w:r>
           </w:p>
         </w:tc>
       </w:tr>
       <w:tr>
-        <w:tc>
-          <w:tcPr>
-            <w:tcW w:w="440" w:type="dxa"/>
-          </w:tcPr>
-          <w:p>
-            <w:r>
+        <w:trPr>
+          <w:trHeight w:val="514"/>
+        </w:trPr>
+        <w:tc>
+          <w:tcPr>
+            <w:tcW w:w="445" w:type="dxa"/>
+          </w:tcPr>
+          <w:p>
+            <w:pPr>
+              <w:rPr>
+                <w:sz w:val="20"/>
+              </w:rPr>
+            </w:pPr>
+            <w:r>
+              <w:rPr>
+                <w:sz w:val="20"/>
+              </w:rPr>
               <w:t>15</w:t>
             </w:r>
           </w:p>
         </w:tc>
         <w:tc>
           <w:tcPr>
-            <w:tcW w:w="1189" w:type="dxa"/>
-          </w:tcPr>
-          <w:p>
-            <w:r>
+            <w:tcW w:w="1203" w:type="dxa"/>
+          </w:tcPr>
+          <w:p>
+            <w:pPr>
+              <w:rPr>
+                <w:sz w:val="20"/>
+              </w:rPr>
+            </w:pPr>
+            <w:r>
+              <w:rPr>
+                <w:sz w:val="20"/>
+              </w:rPr>
               <w:t>300</w:t>
             </w:r>
           </w:p>
         </w:tc>
         <w:tc>
           <w:tcPr>
-            <w:tcW w:w="776" w:type="dxa"/>
-          </w:tcPr>
-          <w:p>
-            <w:r>
+            <w:tcW w:w="785" w:type="dxa"/>
+          </w:tcPr>
+          <w:p>
+            <w:pPr>
+              <w:rPr>
+                <w:sz w:val="20"/>
+              </w:rPr>
+            </w:pPr>
+            <w:r>
+              <w:rPr>
+                <w:sz w:val="20"/>
+              </w:rPr>
               <w:t>17</w:t>
             </w:r>
           </w:p>
         </w:tc>
         <w:tc>
           <w:tcPr>
-            <w:tcW w:w="284" w:type="dxa"/>
-          </w:tcPr>
-          <w:p>
-            <w:r>
+            <w:tcW w:w="424" w:type="dxa"/>
+          </w:tcPr>
+          <w:p>
+            <w:pPr>
+              <w:rPr>
+                <w:sz w:val="20"/>
+              </w:rPr>
+            </w:pPr>
+            <w:r>
+              <w:rPr>
+                <w:sz w:val="20"/>
+              </w:rPr>
               <w:t>37</w:t>
             </w:r>
           </w:p>
         </w:tc>
         <w:tc>
           <w:tcPr>
-            <w:tcW w:w="6707" w:type="dxa"/>
-          </w:tcPr>
-          <w:p>
-            <w:pPr>
-              <w:rPr>
-                <w:sz w:val="10"/>
-              </w:rPr>
-            </w:pPr>
-            <w:r>
+            <w:tcW w:w="6791" w:type="dxa"/>
+          </w:tcPr>
+          <w:p>
+            <w:pPr>
+              <w:rPr>
+                <w:sz w:val="20"/>
+              </w:rPr>
+            </w:pPr>
+            <w:r>
+              <w:rPr>
+                <w:sz w:val="20"/>
+              </w:rPr>
               <w:t>6, 13, 12, 10, 1, 3, 9, 14, 0, 11, 2, 10, 7, 4, 8, 7, 2, 4, 5, 3, 5, 10, 11, 14, 1, 0, 6, 7, 13, 1, 14, 12, 12, 11, 9, 6, 8</w:t>
             </w:r>
           </w:p>
         </w:tc>
       </w:tr>
       <w:tr>
-        <w:tc>
-          <w:tcPr>
-            <w:tcW w:w="440" w:type="dxa"/>
-          </w:tcPr>
-          <w:p>
-            <w:r>
+        <w:trPr>
+          <w:trHeight w:val="514"/>
+        </w:trPr>
+        <w:tc>
+          <w:tcPr>
+            <w:tcW w:w="445" w:type="dxa"/>
+          </w:tcPr>
+          <w:p>
+            <w:pPr>
+              <w:rPr>
+                <w:sz w:val="20"/>
+              </w:rPr>
+            </w:pPr>
+            <w:r>
+              <w:rPr>
+                <w:sz w:val="20"/>
+              </w:rPr>
               <w:t>20</w:t>
             </w:r>
           </w:p>
         </w:tc>
         <w:tc>
           <w:tcPr>
-            <w:tcW w:w="1189" w:type="dxa"/>
-          </w:tcPr>
-          <w:p>
-            <w:r>
+            <w:tcW w:w="1203" w:type="dxa"/>
+          </w:tcPr>
+          <w:p>
+            <w:pPr>
+              <w:rPr>
+                <w:sz w:val="20"/>
+              </w:rPr>
+            </w:pPr>
+            <w:r>
+              <w:rPr>
+                <w:sz w:val="20"/>
+              </w:rPr>
               <w:t>400</w:t>
             </w:r>
           </w:p>
         </w:tc>
         <w:tc>
           <w:tcPr>
-            <w:tcW w:w="776" w:type="dxa"/>
-          </w:tcPr>
-          <w:p>
-            <w:r>
+            <w:tcW w:w="785" w:type="dxa"/>
+          </w:tcPr>
+          <w:p>
+            <w:pPr>
+              <w:rPr>
+                <w:sz w:val="20"/>
+              </w:rPr>
+            </w:pPr>
+            <w:r>
+              <w:rPr>
+                <w:sz w:val="20"/>
+              </w:rPr>
               <w:t>35</w:t>
             </w:r>
           </w:p>
         </w:tc>
         <w:tc>
           <w:tcPr>
-            <w:tcW w:w="284" w:type="dxa"/>
-          </w:tcPr>
-          <w:p>
-            <w:r>
+            <w:tcW w:w="424" w:type="dxa"/>
+          </w:tcPr>
+          <w:p>
+            <w:pPr>
+              <w:rPr>
+                <w:sz w:val="20"/>
+              </w:rPr>
+            </w:pPr>
+            <w:r>
+              <w:rPr>
+                <w:sz w:val="20"/>
+              </w:rPr>
               <w:t>50</w:t>
             </w:r>
           </w:p>
         </w:tc>
         <w:tc>
           <w:tcPr>
-            <w:tcW w:w="6707" w:type="dxa"/>
-          </w:tcPr>
-          <w:p>
+            <w:tcW w:w="6791" w:type="dxa"/>
+          </w:tcPr>
+          <w:p>
+            <w:pPr>
+              <w:rPr>
+                <w:sz w:val="20"/>
+              </w:rPr>
+            </w:pPr>
             <w:r>
               <w:rPr>
                 <w:sz w:val="20"/>
@@ -2420,7 +3333,6 @@
         </w:tc>
       </w:tr>
     </w:tbl>
-    <w:p/>
     <w:p>
       <w:pPr>
         <w:pStyle w:val="Heading1"/>
@@ -2431,7 +3343,25 @@
     </w:p>
     <w:p>
       <w:r>
-        <w:t xml:space="preserve">The One-Max problem is the easiest because the algorithm can be greedy without getting stuck in local minima. There's no need to strike a </w:t>
+        <w:t>The One-Max problem is the easiest</w:t>
+      </w:r>
+      <w:r>
+        <w:t xml:space="preserve"> problem</w:t>
+      </w:r>
+      <w:r>
+        <w:t xml:space="preserve"> because the algorithm can be greedy</w:t>
+      </w:r>
+      <w:r>
+        <w:t>/naive</w:t>
+      </w:r>
+      <w:r>
+        <w:t xml:space="preserve"> without getting stuck in local minima.</w:t>
+      </w:r>
+      <w:r>
+        <w:t xml:space="preserve"> Every increase in fitness gets you one step closer to the ultimate solution.</w:t>
+      </w:r>
+      <w:r>
+        <w:t xml:space="preserve"> There's no need to strike a </w:t>
       </w:r>
       <w:r>
         <w:t>good</w:t>
@@ -2444,11 +3374,131 @@
       </w:r>
       <w:r>
         <w:t xml:space="preserve"> can end up with a non-optimal solution if the population is too small or the algorithm does not explore enough.</w:t>
+      </w:r>
+      <w:r>
+        <w:t xml:space="preserve"> Then there is the more computationally expensive problem of surprising sequences. I’d say this is the hardest</w:t>
+      </w:r>
+      <w:r>
+        <w:t xml:space="preserve"> (of the </w:t>
+      </w:r>
+      <w:r>
+        <w:t>problem</w:t>
+      </w:r>
+      <w:r>
+        <w:t>s in this project)</w:t>
+      </w:r>
+      <w:r>
+        <w:t xml:space="preserve"> to solve</w:t>
+      </w:r>
+      <w:r>
+        <w:t xml:space="preserve"> for an EA</w:t>
+      </w:r>
+      <w:r>
+        <w:t xml:space="preserve">. For example, </w:t>
+      </w:r>
+      <w:r>
+        <w:t xml:space="preserve">the max length of a locally surprising sequence is </w:t>
+      </w:r>
+      <m:oMath>
+        <m:sSup>
+          <m:sSupPr>
+            <m:ctrlPr>
+              <w:rPr>
+                <w:rFonts w:ascii="Cambria Math" w:hAnsi="Cambria Math"/>
+                <w:i/>
+              </w:rPr>
+            </m:ctrlPr>
+          </m:sSupPr>
+          <m:e>
+            <m:r>
+              <w:rPr>
+                <w:rFonts w:ascii="Cambria Math" w:hAnsi="Cambria Math"/>
+              </w:rPr>
+              <m:t>S</m:t>
+            </m:r>
+          </m:e>
+          <m:sup>
+            <m:r>
+              <w:rPr>
+                <w:rFonts w:ascii="Cambria Math" w:hAnsi="Cambria Math"/>
+              </w:rPr>
+              <m:t>2</m:t>
+            </m:r>
+          </m:sup>
+        </m:sSup>
+        <m:r>
+          <w:rPr>
+            <w:rFonts w:ascii="Cambria Math" w:eastAsiaTheme="minorEastAsia" w:hAnsi="Cambria Math"/>
+          </w:rPr>
+          <m:t>+1</m:t>
+        </m:r>
+      </m:oMath>
+      <w:r>
+        <w:rPr>
+          <w:rFonts w:eastAsiaTheme="minorEastAsia"/>
+        </w:rPr>
+        <w:t xml:space="preserve">, but my EA algorithm didn’t even come close to that number for </w:t>
+      </w:r>
+      <m:oMath>
+        <m:r>
+          <w:rPr>
+            <w:rFonts w:ascii="Cambria Math" w:eastAsiaTheme="minorEastAsia" w:hAnsi="Cambria Math"/>
+          </w:rPr>
+          <m:t>S=20</m:t>
+        </m:r>
+      </m:oMath>
+      <w:r>
+        <w:rPr>
+          <w:rFonts w:eastAsiaTheme="minorEastAsia"/>
+        </w:rPr>
+        <w:t>. The larger the S, the harder the problem is to solve.</w:t>
+      </w:r>
+      <w:r>
+        <w:rPr>
+          <w:rFonts w:eastAsiaTheme="minorEastAsia"/>
+        </w:rPr>
+        <w:t xml:space="preserve"> There are many possible solutions and also a very large number of nonsolutions.</w:t>
+      </w:r>
+      <w:r>
+        <w:rPr>
+          <w:rFonts w:eastAsiaTheme="minorEastAsia"/>
+        </w:rPr>
+        <w:t xml:space="preserve"> I think globally surprising sequences are harder than locally surprising sequences because 1) the fitn</w:t>
+      </w:r>
+      <w:r>
+        <w:rPr>
+          <w:rFonts w:eastAsiaTheme="minorEastAsia"/>
+        </w:rPr>
+        <w:t xml:space="preserve">ess calculation is more complex (more distances to check), </w:t>
+      </w:r>
+      <w:r>
+        <w:rPr>
+          <w:rFonts w:eastAsiaTheme="minorEastAsia"/>
+        </w:rPr>
+        <w:t>2) every integer in the array plays a role in a broader context, and one small change can have negative consequences (collisions)</w:t>
+      </w:r>
+      <w:r>
+        <w:rPr>
+          <w:rFonts w:eastAsiaTheme="minorEastAsia"/>
+        </w:rPr>
+        <w:t xml:space="preserve"> in unexpected places and 3) given a phenotype with a fitness that is almost 1, it is not guaranteed that there exists a small mutation that will up the fitness to 1.</w:t>
+      </w:r>
+      <w:r>
+        <w:rPr>
+          <w:rFonts w:eastAsiaTheme="minorEastAsia"/>
+        </w:rPr>
+        <w:t xml:space="preserve"> That said, globally surprising sequences are generally shorter than locally surprising sequences (because the constraints are tougher), and shorter sequ</w:t>
+      </w:r>
+      <w:r>
+        <w:rPr>
+          <w:rFonts w:eastAsiaTheme="minorEastAsia"/>
+        </w:rPr>
+        <w:t>ences means less data to mutate.</w:t>
       </w:r>
     </w:p>
     <w:sectPr>
       <w:pgSz w:w="12240" w:h="15840"/>
-      <w:pgMar w:top="1417" w:right="1417" w:bottom="1417" w:left="1417" w:header="708" w:footer="708" w:gutter="0"/>
+      <w:pgMar w:top="1134" w:right="1134" w:bottom="1134" w:left="1134" w:header="709" w:footer="709" w:gutter="0"/>
       <w:cols w:space="708"/>
       <w:docGrid w:linePitch="360"/>
     </w:sectPr>

</xml_diff>